<commit_message>
14.11.23 Snake game Game Engine Complete
</commit_message>
<xml_diff>
--- a/Doc/P_Bulle_Snake-ToledoAdrian-SupportDeCours.docx
+++ b/Doc/P_Bulle_Snake-ToledoAdrian-SupportDeCours.docx
@@ -4105,6 +4105,1111 @@
         <w:rPr>
           <w:lang w:eastAsia="fr-CH"/>
         </w:rPr>
+        <w:t>Array</w:t>
+      </w:r>
+      <w:proofErr w:type="spellEnd"/>
+    </w:p>
+    <w:p>
+      <w:pPr>
+        <w:pStyle w:val="Paragraphedeliste"/>
+        <w:numPr>
+          <w:ilvl w:val="0"/>
+          <w:numId w:val="36"/>
+        </w:numPr>
+        <w:rPr>
+          <w:lang w:eastAsia="fr-CH"/>
+        </w:rPr>
+      </w:pPr>
+      <w:proofErr w:type="spellStart"/>
+      <w:r>
+        <w:rPr>
+          <w:lang w:eastAsia="fr-CH"/>
+        </w:rPr>
+        <w:t>Crear</w:t>
+      </w:r>
+      <w:proofErr w:type="spellEnd"/>
+      <w:r>
+        <w:rPr>
+          <w:lang w:eastAsia="fr-CH"/>
+        </w:rPr>
+        <w:t xml:space="preserve"> : « Let </w:t>
+      </w:r>
+      <w:proofErr w:type="spellStart"/>
+      <w:r>
+        <w:rPr>
+          <w:lang w:eastAsia="fr-CH"/>
+        </w:rPr>
+        <w:t>array</w:t>
+      </w:r>
+      <w:proofErr w:type="spellEnd"/>
+      <w:r>
+        <w:rPr>
+          <w:lang w:eastAsia="fr-CH"/>
+        </w:rPr>
+        <w:t xml:space="preserve"> = [1,2] »;</w:t>
+      </w:r>
+      <w:r>
+        <w:rPr>
+          <w:lang w:eastAsia="fr-CH"/>
+        </w:rPr>
+        <w:t xml:space="preserve"> « let </w:t>
+      </w:r>
+      <w:proofErr w:type="spellStart"/>
+      <w:r>
+        <w:rPr>
+          <w:lang w:eastAsia="fr-CH"/>
+        </w:rPr>
+        <w:t>array</w:t>
+      </w:r>
+      <w:proofErr w:type="spellEnd"/>
+      <w:r>
+        <w:rPr>
+          <w:lang w:eastAsia="fr-CH"/>
+        </w:rPr>
+        <w:t xml:space="preserve"> = new </w:t>
+      </w:r>
+      <w:proofErr w:type="spellStart"/>
+      <w:proofErr w:type="gramStart"/>
+      <w:r>
+        <w:rPr>
+          <w:lang w:eastAsia="fr-CH"/>
+        </w:rPr>
+        <w:t>Array</w:t>
+      </w:r>
+      <w:proofErr w:type="spellEnd"/>
+      <w:r>
+        <w:rPr>
+          <w:lang w:eastAsia="fr-CH"/>
+        </w:rPr>
+        <w:t>(</w:t>
+      </w:r>
+      <w:proofErr w:type="gramEnd"/>
+      <w:r>
+        <w:rPr>
+          <w:lang w:eastAsia="fr-CH"/>
+        </w:rPr>
+        <w:t>item1, item2)</w:t>
+      </w:r>
+    </w:p>
+    <w:p>
+      <w:pPr>
+        <w:pStyle w:val="Paragraphedeliste"/>
+        <w:numPr>
+          <w:ilvl w:val="0"/>
+          <w:numId w:val="36"/>
+        </w:numPr>
+        <w:rPr>
+          <w:lang w:eastAsia="fr-CH"/>
+        </w:rPr>
+      </w:pPr>
+      <w:proofErr w:type="spellStart"/>
+      <w:r>
+        <w:rPr>
+          <w:lang w:eastAsia="fr-CH"/>
+        </w:rPr>
+        <w:t>Insertar</w:t>
+      </w:r>
+      <w:proofErr w:type="spellEnd"/>
+      <w:r>
+        <w:rPr>
+          <w:lang w:eastAsia="fr-CH"/>
+        </w:rPr>
+        <w:t> : « </w:t>
+      </w:r>
+      <w:proofErr w:type="spellStart"/>
+      <w:proofErr w:type="gramStart"/>
+      <w:r>
+        <w:rPr>
+          <w:lang w:eastAsia="fr-CH"/>
+        </w:rPr>
+        <w:t>array</w:t>
+      </w:r>
+      <w:proofErr w:type="spellEnd"/>
+      <w:r>
+        <w:rPr>
+          <w:lang w:eastAsia="fr-CH"/>
+        </w:rPr>
+        <w:t>[</w:t>
+      </w:r>
+      <w:proofErr w:type="gramEnd"/>
+      <w:r>
+        <w:rPr>
+          <w:lang w:eastAsia="fr-CH"/>
+        </w:rPr>
+        <w:t>1] = 3 » ;</w:t>
+      </w:r>
+    </w:p>
+    <w:p>
+      <w:pPr>
+        <w:pStyle w:val="Paragraphedeliste"/>
+        <w:numPr>
+          <w:ilvl w:val="0"/>
+          <w:numId w:val="36"/>
+        </w:numPr>
+        <w:rPr>
+          <w:lang w:eastAsia="fr-CH"/>
+        </w:rPr>
+      </w:pPr>
+      <w:proofErr w:type="spellStart"/>
+      <w:r>
+        <w:rPr>
+          <w:lang w:eastAsia="fr-CH"/>
+        </w:rPr>
+        <w:t>Longitud</w:t>
+      </w:r>
+      <w:proofErr w:type="spellEnd"/>
+      <w:r>
+        <w:rPr>
+          <w:lang w:eastAsia="fr-CH"/>
+        </w:rPr>
+        <w:t xml:space="preserve"> de la </w:t>
+      </w:r>
+      <w:proofErr w:type="spellStart"/>
+      <w:r>
+        <w:rPr>
+          <w:lang w:eastAsia="fr-CH"/>
+        </w:rPr>
+        <w:t>cadena</w:t>
+      </w:r>
+      <w:proofErr w:type="spellEnd"/>
+      <w:r>
+        <w:rPr>
+          <w:lang w:eastAsia="fr-CH"/>
+        </w:rPr>
+        <w:t> : « </w:t>
+      </w:r>
+      <w:proofErr w:type="spellStart"/>
+      <w:proofErr w:type="gramStart"/>
+      <w:r>
+        <w:rPr>
+          <w:lang w:eastAsia="fr-CH"/>
+        </w:rPr>
+        <w:t>array.length</w:t>
+      </w:r>
+      <w:proofErr w:type="spellEnd"/>
+      <w:proofErr w:type="gramEnd"/>
+      <w:r>
+        <w:rPr>
+          <w:lang w:eastAsia="fr-CH"/>
+        </w:rPr>
+        <w:t> »</w:t>
+      </w:r>
+    </w:p>
+    <w:p>
+      <w:pPr>
+        <w:pStyle w:val="Paragraphedeliste"/>
+        <w:numPr>
+          <w:ilvl w:val="0"/>
+          <w:numId w:val="36"/>
+        </w:numPr>
+        <w:rPr>
+          <w:lang w:eastAsia="fr-CH"/>
+        </w:rPr>
+      </w:pPr>
+      <w:proofErr w:type="spellStart"/>
+      <w:r>
+        <w:rPr>
+          <w:lang w:eastAsia="fr-CH"/>
+        </w:rPr>
+        <w:t>Conocer</w:t>
+      </w:r>
+      <w:proofErr w:type="spellEnd"/>
+      <w:r>
+        <w:rPr>
+          <w:lang w:eastAsia="fr-CH"/>
+        </w:rPr>
+        <w:t xml:space="preserve"> el ultimo </w:t>
+      </w:r>
+      <w:proofErr w:type="spellStart"/>
+      <w:r>
+        <w:rPr>
+          <w:lang w:eastAsia="fr-CH"/>
+        </w:rPr>
+        <w:t>valor</w:t>
+      </w:r>
+      <w:proofErr w:type="spellEnd"/>
+      <w:r>
+        <w:rPr>
+          <w:lang w:eastAsia="fr-CH"/>
+        </w:rPr>
+        <w:t> : « </w:t>
+      </w:r>
+      <w:proofErr w:type="gramStart"/>
+      <w:r>
+        <w:rPr>
+          <w:lang w:eastAsia="fr-CH"/>
+        </w:rPr>
+        <w:t>array.at(</w:t>
+      </w:r>
+      <w:proofErr w:type="gramEnd"/>
+      <w:r>
+        <w:rPr>
+          <w:lang w:eastAsia="fr-CH"/>
+        </w:rPr>
+        <w:t>-1) »</w:t>
+      </w:r>
+    </w:p>
+    <w:p>
+      <w:pPr>
+        <w:pStyle w:val="Paragraphedeliste"/>
+        <w:numPr>
+          <w:ilvl w:val="0"/>
+          <w:numId w:val="36"/>
+        </w:numPr>
+        <w:rPr>
+          <w:lang w:eastAsia="fr-CH"/>
+        </w:rPr>
+      </w:pPr>
+      <w:r>
+        <w:rPr>
+          <w:lang w:eastAsia="fr-CH"/>
+        </w:rPr>
+        <w:t xml:space="preserve">Pop – </w:t>
+      </w:r>
+      <w:proofErr w:type="spellStart"/>
+      <w:r>
+        <w:rPr>
+          <w:lang w:eastAsia="fr-CH"/>
+        </w:rPr>
+        <w:t>elimina</w:t>
+      </w:r>
+      <w:proofErr w:type="spellEnd"/>
+      <w:r>
+        <w:rPr>
+          <w:lang w:eastAsia="fr-CH"/>
+        </w:rPr>
+        <w:t xml:space="preserve"> el ultimo </w:t>
+      </w:r>
+      <w:proofErr w:type="spellStart"/>
+      <w:r>
+        <w:rPr>
+          <w:lang w:eastAsia="fr-CH"/>
+        </w:rPr>
+        <w:t>valor</w:t>
+      </w:r>
+      <w:proofErr w:type="spellEnd"/>
+      <w:r>
+        <w:rPr>
+          <w:lang w:eastAsia="fr-CH"/>
+        </w:rPr>
+        <w:t> : « </w:t>
+      </w:r>
+      <w:proofErr w:type="spellStart"/>
+      <w:proofErr w:type="gramStart"/>
+      <w:r>
+        <w:rPr>
+          <w:lang w:eastAsia="fr-CH"/>
+        </w:rPr>
+        <w:t>array.pop</w:t>
+      </w:r>
+      <w:proofErr w:type="spellEnd"/>
+      <w:r>
+        <w:rPr>
+          <w:lang w:eastAsia="fr-CH"/>
+        </w:rPr>
+        <w:t>(</w:t>
+      </w:r>
+      <w:proofErr w:type="gramEnd"/>
+      <w:r>
+        <w:rPr>
+          <w:lang w:eastAsia="fr-CH"/>
+        </w:rPr>
+        <w:t>)»</w:t>
+      </w:r>
+    </w:p>
+    <w:p>
+      <w:pPr>
+        <w:pStyle w:val="Paragraphedeliste"/>
+        <w:numPr>
+          <w:ilvl w:val="0"/>
+          <w:numId w:val="36"/>
+        </w:numPr>
+        <w:rPr>
+          <w:lang w:eastAsia="fr-CH"/>
+        </w:rPr>
+      </w:pPr>
+      <w:r>
+        <w:rPr>
+          <w:lang w:eastAsia="fr-CH"/>
+        </w:rPr>
+        <w:t xml:space="preserve">Push – </w:t>
+      </w:r>
+      <w:proofErr w:type="spellStart"/>
+      <w:r>
+        <w:rPr>
+          <w:lang w:eastAsia="fr-CH"/>
+        </w:rPr>
+        <w:t>anade</w:t>
+      </w:r>
+      <w:proofErr w:type="spellEnd"/>
+      <w:r>
+        <w:rPr>
+          <w:lang w:eastAsia="fr-CH"/>
+        </w:rPr>
+        <w:t xml:space="preserve"> un </w:t>
+      </w:r>
+      <w:proofErr w:type="spellStart"/>
+      <w:r>
+        <w:rPr>
+          <w:lang w:eastAsia="fr-CH"/>
+        </w:rPr>
+        <w:t>valor</w:t>
+      </w:r>
+      <w:proofErr w:type="spellEnd"/>
+      <w:r>
+        <w:rPr>
+          <w:lang w:eastAsia="fr-CH"/>
+        </w:rPr>
+        <w:t xml:space="preserve"> al final de la </w:t>
+      </w:r>
+      <w:proofErr w:type="spellStart"/>
+      <w:r>
+        <w:rPr>
+          <w:lang w:eastAsia="fr-CH"/>
+        </w:rPr>
+        <w:t>cadena</w:t>
+      </w:r>
+      <w:proofErr w:type="spellEnd"/>
+      <w:r>
+        <w:rPr>
+          <w:lang w:eastAsia="fr-CH"/>
+        </w:rPr>
+        <w:t> : « </w:t>
+      </w:r>
+      <w:proofErr w:type="spellStart"/>
+      <w:proofErr w:type="gramStart"/>
+      <w:r>
+        <w:rPr>
+          <w:lang w:eastAsia="fr-CH"/>
+        </w:rPr>
+        <w:t>array.push</w:t>
+      </w:r>
+      <w:proofErr w:type="spellEnd"/>
+      <w:proofErr w:type="gramEnd"/>
+      <w:r>
+        <w:rPr>
+          <w:lang w:eastAsia="fr-CH"/>
+        </w:rPr>
+        <w:t>(7) »</w:t>
+      </w:r>
+    </w:p>
+    <w:p>
+      <w:pPr>
+        <w:pStyle w:val="Paragraphedeliste"/>
+        <w:numPr>
+          <w:ilvl w:val="0"/>
+          <w:numId w:val="36"/>
+        </w:numPr>
+        <w:rPr>
+          <w:lang w:eastAsia="fr-CH"/>
+        </w:rPr>
+      </w:pPr>
+      <w:r>
+        <w:rPr>
+          <w:lang w:eastAsia="fr-CH"/>
+        </w:rPr>
+        <w:t xml:space="preserve">Shift – </w:t>
+      </w:r>
+      <w:proofErr w:type="spellStart"/>
+      <w:r>
+        <w:rPr>
+          <w:lang w:eastAsia="fr-CH"/>
+        </w:rPr>
+        <w:t>elimina</w:t>
+      </w:r>
+      <w:proofErr w:type="spellEnd"/>
+      <w:r>
+        <w:rPr>
+          <w:lang w:eastAsia="fr-CH"/>
+        </w:rPr>
+        <w:t xml:space="preserve"> el primer </w:t>
+      </w:r>
+      <w:proofErr w:type="spellStart"/>
+      <w:r>
+        <w:rPr>
+          <w:lang w:eastAsia="fr-CH"/>
+        </w:rPr>
+        <w:t>valor</w:t>
+      </w:r>
+      <w:proofErr w:type="spellEnd"/>
+      <w:r>
+        <w:rPr>
+          <w:lang w:eastAsia="fr-CH"/>
+        </w:rPr>
+        <w:t xml:space="preserve"> de la </w:t>
+      </w:r>
+      <w:proofErr w:type="spellStart"/>
+      <w:r>
+        <w:rPr>
+          <w:lang w:eastAsia="fr-CH"/>
+        </w:rPr>
+        <w:t>cadena</w:t>
+      </w:r>
+      <w:proofErr w:type="spellEnd"/>
+      <w:r>
+        <w:rPr>
+          <w:lang w:eastAsia="fr-CH"/>
+        </w:rPr>
+        <w:t> : « </w:t>
+      </w:r>
+      <w:proofErr w:type="spellStart"/>
+      <w:proofErr w:type="gramStart"/>
+      <w:r>
+        <w:rPr>
+          <w:lang w:eastAsia="fr-CH"/>
+        </w:rPr>
+        <w:t>array.shift</w:t>
+      </w:r>
+      <w:proofErr w:type="spellEnd"/>
+      <w:proofErr w:type="gramEnd"/>
+      <w:r>
+        <w:rPr>
+          <w:lang w:eastAsia="fr-CH"/>
+        </w:rPr>
+        <w:t>() »</w:t>
+      </w:r>
+    </w:p>
+    <w:p>
+      <w:pPr>
+        <w:pStyle w:val="Paragraphedeliste"/>
+        <w:numPr>
+          <w:ilvl w:val="0"/>
+          <w:numId w:val="36"/>
+        </w:numPr>
+        <w:rPr>
+          <w:lang w:eastAsia="fr-CH"/>
+        </w:rPr>
+      </w:pPr>
+      <w:proofErr w:type="spellStart"/>
+      <w:r>
+        <w:rPr>
+          <w:lang w:eastAsia="fr-CH"/>
+        </w:rPr>
+        <w:t>Unishift</w:t>
+      </w:r>
+      <w:proofErr w:type="spellEnd"/>
+      <w:r>
+        <w:rPr>
+          <w:lang w:eastAsia="fr-CH"/>
+        </w:rPr>
+        <w:t xml:space="preserve"> – </w:t>
+      </w:r>
+      <w:proofErr w:type="spellStart"/>
+      <w:r>
+        <w:rPr>
+          <w:lang w:eastAsia="fr-CH"/>
+        </w:rPr>
+        <w:t>aande</w:t>
+      </w:r>
+      <w:proofErr w:type="spellEnd"/>
+      <w:r>
+        <w:rPr>
+          <w:lang w:eastAsia="fr-CH"/>
+        </w:rPr>
+        <w:t xml:space="preserve"> un </w:t>
+      </w:r>
+      <w:proofErr w:type="spellStart"/>
+      <w:r>
+        <w:rPr>
+          <w:lang w:eastAsia="fr-CH"/>
+        </w:rPr>
+        <w:t>valor</w:t>
+      </w:r>
+      <w:proofErr w:type="spellEnd"/>
+      <w:r>
+        <w:rPr>
+          <w:lang w:eastAsia="fr-CH"/>
+        </w:rPr>
+        <w:t xml:space="preserve"> al </w:t>
+      </w:r>
+      <w:proofErr w:type="spellStart"/>
+      <w:r>
+        <w:rPr>
+          <w:lang w:eastAsia="fr-CH"/>
+        </w:rPr>
+        <w:t>principio</w:t>
+      </w:r>
+      <w:proofErr w:type="spellEnd"/>
+      <w:r>
+        <w:rPr>
+          <w:lang w:eastAsia="fr-CH"/>
+        </w:rPr>
+        <w:t xml:space="preserve"> de la </w:t>
+      </w:r>
+      <w:proofErr w:type="spellStart"/>
+      <w:r>
+        <w:rPr>
+          <w:lang w:eastAsia="fr-CH"/>
+        </w:rPr>
+        <w:t>cadena</w:t>
+      </w:r>
+      <w:proofErr w:type="spellEnd"/>
+      <w:r>
+        <w:rPr>
+          <w:lang w:eastAsia="fr-CH"/>
+        </w:rPr>
+        <w:t> : « </w:t>
+      </w:r>
+      <w:proofErr w:type="spellStart"/>
+      <w:proofErr w:type="gramStart"/>
+      <w:r>
+        <w:rPr>
+          <w:lang w:eastAsia="fr-CH"/>
+        </w:rPr>
+        <w:t>array.unshift</w:t>
+      </w:r>
+      <w:proofErr w:type="spellEnd"/>
+      <w:proofErr w:type="gramEnd"/>
+      <w:r>
+        <w:rPr>
+          <w:lang w:eastAsia="fr-CH"/>
+        </w:rPr>
+        <w:t>(5) »</w:t>
+      </w:r>
+    </w:p>
+    <w:p>
+      <w:pPr>
+        <w:pStyle w:val="Paragraphedeliste"/>
+        <w:numPr>
+          <w:ilvl w:val="0"/>
+          <w:numId w:val="36"/>
+        </w:numPr>
+        <w:rPr>
+          <w:lang w:eastAsia="fr-CH"/>
+        </w:rPr>
+      </w:pPr>
+      <w:proofErr w:type="spellStart"/>
+      <w:r>
+        <w:rPr>
+          <w:lang w:eastAsia="fr-CH"/>
+        </w:rPr>
+        <w:t>Matriz</w:t>
+      </w:r>
+      <w:proofErr w:type="spellEnd"/>
+      <w:r>
+        <w:rPr>
+          <w:lang w:eastAsia="fr-CH"/>
+        </w:rPr>
+        <w:t xml:space="preserve"> - </w:t>
+      </w:r>
+      <w:r>
+        <w:rPr>
+          <w:rFonts w:ascii="Consolas" w:eastAsia="Times New Roman" w:hAnsi="Consolas" w:cs="Courier New"/>
+          <w:sz w:val="20"/>
+          <w:szCs w:val="20"/>
+          <w:shd w:val="clear" w:color="auto" w:fill="F7F4F3"/>
+          <w:lang w:eastAsia="fr-CH"/>
+        </w:rPr>
+        <w:t>let</w:t>
+      </w:r>
+      <w:r>
+        <w:rPr>
+          <w:rFonts w:ascii="Consolas" w:eastAsia="Times New Roman" w:hAnsi="Consolas" w:cs="Times New Roman"/>
+          <w:color w:val="313130"/>
+          <w:sz w:val="24"/>
+          <w:szCs w:val="24"/>
+          <w:shd w:val="clear" w:color="auto" w:fill="F7F4F3"/>
+          <w:lang w:eastAsia="fr-CH"/>
+        </w:rPr>
+        <w:t xml:space="preserve"> matrix </w:t>
+      </w:r>
+      <w:r>
+        <w:rPr>
+          <w:rFonts w:ascii="Consolas" w:eastAsia="Times New Roman" w:hAnsi="Consolas" w:cs="Courier New"/>
+          <w:sz w:val="20"/>
+          <w:szCs w:val="20"/>
+          <w:shd w:val="clear" w:color="auto" w:fill="F7F4F3"/>
+          <w:lang w:eastAsia="fr-CH"/>
+        </w:rPr>
+        <w:t>=</w:t>
+      </w:r>
+      <w:r>
+        <w:rPr>
+          <w:rFonts w:ascii="Consolas" w:eastAsia="Times New Roman" w:hAnsi="Consolas" w:cs="Times New Roman"/>
+          <w:color w:val="313130"/>
+          <w:sz w:val="24"/>
+          <w:szCs w:val="24"/>
+          <w:shd w:val="clear" w:color="auto" w:fill="F7F4F3"/>
+          <w:lang w:eastAsia="fr-CH"/>
+        </w:rPr>
+        <w:t xml:space="preserve"> </w:t>
+      </w:r>
+      <w:r>
+        <w:rPr>
+          <w:rFonts w:ascii="Consolas" w:eastAsia="Times New Roman" w:hAnsi="Consolas" w:cs="Courier New"/>
+          <w:sz w:val="20"/>
+          <w:szCs w:val="20"/>
+          <w:shd w:val="clear" w:color="auto" w:fill="F7F4F3"/>
+          <w:lang w:eastAsia="fr-CH"/>
+        </w:rPr>
+        <w:t>[[1,</w:t>
+      </w:r>
+      <w:r>
+        <w:rPr>
+          <w:rFonts w:ascii="Consolas" w:eastAsia="Times New Roman" w:hAnsi="Consolas" w:cs="Times New Roman"/>
+          <w:color w:val="313130"/>
+          <w:sz w:val="24"/>
+          <w:szCs w:val="24"/>
+          <w:shd w:val="clear" w:color="auto" w:fill="F7F4F3"/>
+          <w:lang w:eastAsia="fr-CH"/>
+        </w:rPr>
+        <w:t xml:space="preserve"> </w:t>
+      </w:r>
+      <w:r>
+        <w:rPr>
+          <w:rFonts w:ascii="Consolas" w:eastAsia="Times New Roman" w:hAnsi="Consolas" w:cs="Courier New"/>
+          <w:sz w:val="20"/>
+          <w:szCs w:val="20"/>
+          <w:shd w:val="clear" w:color="auto" w:fill="F7F4F3"/>
+          <w:lang w:eastAsia="fr-CH"/>
+        </w:rPr>
+        <w:t>2,</w:t>
+      </w:r>
+      <w:r>
+        <w:rPr>
+          <w:rFonts w:ascii="Consolas" w:eastAsia="Times New Roman" w:hAnsi="Consolas" w:cs="Times New Roman"/>
+          <w:color w:val="313130"/>
+          <w:sz w:val="24"/>
+          <w:szCs w:val="24"/>
+          <w:shd w:val="clear" w:color="auto" w:fill="F7F4F3"/>
+          <w:lang w:eastAsia="fr-CH"/>
+        </w:rPr>
+        <w:t xml:space="preserve"> </w:t>
+      </w:r>
+      <w:r>
+        <w:rPr>
+          <w:rFonts w:ascii="Consolas" w:eastAsia="Times New Roman" w:hAnsi="Consolas" w:cs="Courier New"/>
+          <w:sz w:val="20"/>
+          <w:szCs w:val="20"/>
+          <w:shd w:val="clear" w:color="auto" w:fill="F7F4F3"/>
+          <w:lang w:eastAsia="fr-CH"/>
+        </w:rPr>
+        <w:t>3],</w:t>
+      </w:r>
+      <w:r>
+        <w:rPr>
+          <w:rFonts w:ascii="Consolas" w:eastAsia="Times New Roman" w:hAnsi="Consolas" w:cs="Times New Roman"/>
+          <w:color w:val="313130"/>
+          <w:sz w:val="24"/>
+          <w:szCs w:val="24"/>
+          <w:shd w:val="clear" w:color="auto" w:fill="F7F4F3"/>
+          <w:lang w:eastAsia="fr-CH"/>
+        </w:rPr>
+        <w:t xml:space="preserve"> </w:t>
+      </w:r>
+      <w:r>
+        <w:rPr>
+          <w:rFonts w:ascii="Consolas" w:eastAsia="Times New Roman" w:hAnsi="Consolas" w:cs="Courier New"/>
+          <w:sz w:val="20"/>
+          <w:szCs w:val="20"/>
+          <w:shd w:val="clear" w:color="auto" w:fill="F7F4F3"/>
+          <w:lang w:eastAsia="fr-CH"/>
+        </w:rPr>
+        <w:t>[4,</w:t>
+      </w:r>
+      <w:r>
+        <w:rPr>
+          <w:rFonts w:ascii="Consolas" w:eastAsia="Times New Roman" w:hAnsi="Consolas" w:cs="Times New Roman"/>
+          <w:color w:val="313130"/>
+          <w:sz w:val="24"/>
+          <w:szCs w:val="24"/>
+          <w:shd w:val="clear" w:color="auto" w:fill="F7F4F3"/>
+          <w:lang w:eastAsia="fr-CH"/>
+        </w:rPr>
+        <w:t xml:space="preserve"> </w:t>
+      </w:r>
+      <w:r>
+        <w:rPr>
+          <w:rFonts w:ascii="Consolas" w:eastAsia="Times New Roman" w:hAnsi="Consolas" w:cs="Courier New"/>
+          <w:sz w:val="20"/>
+          <w:szCs w:val="20"/>
+          <w:shd w:val="clear" w:color="auto" w:fill="F7F4F3"/>
+          <w:lang w:eastAsia="fr-CH"/>
+        </w:rPr>
+        <w:t>5,</w:t>
+      </w:r>
+      <w:r>
+        <w:rPr>
+          <w:rFonts w:ascii="Consolas" w:eastAsia="Times New Roman" w:hAnsi="Consolas" w:cs="Times New Roman"/>
+          <w:color w:val="313130"/>
+          <w:sz w:val="24"/>
+          <w:szCs w:val="24"/>
+          <w:shd w:val="clear" w:color="auto" w:fill="F7F4F3"/>
+          <w:lang w:eastAsia="fr-CH"/>
+        </w:rPr>
+        <w:t xml:space="preserve"> </w:t>
+      </w:r>
+      <w:r>
+        <w:rPr>
+          <w:rFonts w:ascii="Consolas" w:eastAsia="Times New Roman" w:hAnsi="Consolas" w:cs="Courier New"/>
+          <w:sz w:val="20"/>
+          <w:szCs w:val="20"/>
+          <w:shd w:val="clear" w:color="auto" w:fill="F7F4F3"/>
+          <w:lang w:eastAsia="fr-CH"/>
+        </w:rPr>
+        <w:t>6</w:t>
+      </w:r>
+      <w:proofErr w:type="gramStart"/>
+      <w:r>
+        <w:rPr>
+          <w:rFonts w:ascii="Consolas" w:eastAsia="Times New Roman" w:hAnsi="Consolas" w:cs="Courier New"/>
+          <w:sz w:val="20"/>
+          <w:szCs w:val="20"/>
+          <w:shd w:val="clear" w:color="auto" w:fill="F7F4F3"/>
+          <w:lang w:eastAsia="fr-CH"/>
+        </w:rPr>
+        <w:t>],[</w:t>
+      </w:r>
+      <w:proofErr w:type="gramEnd"/>
+      <w:r>
+        <w:rPr>
+          <w:rFonts w:ascii="Consolas" w:eastAsia="Times New Roman" w:hAnsi="Consolas" w:cs="Courier New"/>
+          <w:sz w:val="20"/>
+          <w:szCs w:val="20"/>
+          <w:shd w:val="clear" w:color="auto" w:fill="F7F4F3"/>
+          <w:lang w:eastAsia="fr-CH"/>
+        </w:rPr>
+        <w:t>7,</w:t>
+      </w:r>
+      <w:r>
+        <w:rPr>
+          <w:rFonts w:ascii="Consolas" w:eastAsia="Times New Roman" w:hAnsi="Consolas" w:cs="Times New Roman"/>
+          <w:color w:val="313130"/>
+          <w:sz w:val="24"/>
+          <w:szCs w:val="24"/>
+          <w:shd w:val="clear" w:color="auto" w:fill="F7F4F3"/>
+          <w:lang w:eastAsia="fr-CH"/>
+        </w:rPr>
+        <w:t xml:space="preserve"> </w:t>
+      </w:r>
+      <w:r>
+        <w:rPr>
+          <w:rFonts w:ascii="Consolas" w:eastAsia="Times New Roman" w:hAnsi="Consolas" w:cs="Courier New"/>
+          <w:sz w:val="20"/>
+          <w:szCs w:val="20"/>
+          <w:shd w:val="clear" w:color="auto" w:fill="F7F4F3"/>
+          <w:lang w:eastAsia="fr-CH"/>
+        </w:rPr>
+        <w:t>8,</w:t>
+      </w:r>
+      <w:r>
+        <w:rPr>
+          <w:rFonts w:ascii="Consolas" w:eastAsia="Times New Roman" w:hAnsi="Consolas" w:cs="Times New Roman"/>
+          <w:color w:val="313130"/>
+          <w:sz w:val="24"/>
+          <w:szCs w:val="24"/>
+          <w:shd w:val="clear" w:color="auto" w:fill="F7F4F3"/>
+          <w:lang w:eastAsia="fr-CH"/>
+        </w:rPr>
+        <w:t xml:space="preserve"> </w:t>
+      </w:r>
+      <w:r>
+        <w:rPr>
+          <w:rFonts w:ascii="Consolas" w:eastAsia="Times New Roman" w:hAnsi="Consolas" w:cs="Courier New"/>
+          <w:sz w:val="20"/>
+          <w:szCs w:val="20"/>
+          <w:shd w:val="clear" w:color="auto" w:fill="F7F4F3"/>
+          <w:lang w:eastAsia="fr-CH"/>
+        </w:rPr>
+        <w:t>9]];</w:t>
+      </w:r>
+      <w:r>
+        <w:rPr>
+          <w:rFonts w:ascii="Consolas" w:eastAsia="Times New Roman" w:hAnsi="Consolas" w:cs="Courier New"/>
+          <w:sz w:val="20"/>
+          <w:szCs w:val="20"/>
+          <w:shd w:val="clear" w:color="auto" w:fill="F7F4F3"/>
+          <w:lang w:eastAsia="fr-CH"/>
+        </w:rPr>
+        <w:t xml:space="preserve"> </w:t>
+      </w:r>
+      <w:proofErr w:type="spellStart"/>
+      <w:r>
+        <w:rPr>
+          <w:rFonts w:ascii="Consolas" w:eastAsia="Times New Roman" w:hAnsi="Consolas" w:cs="Courier New"/>
+          <w:sz w:val="20"/>
+          <w:szCs w:val="20"/>
+          <w:shd w:val="clear" w:color="auto" w:fill="F7F4F3"/>
+          <w:lang w:eastAsia="fr-CH"/>
+        </w:rPr>
+        <w:t>alert</w:t>
+      </w:r>
+      <w:proofErr w:type="spellEnd"/>
+      <w:r>
+        <w:rPr>
+          <w:rFonts w:ascii="Consolas" w:eastAsia="Times New Roman" w:hAnsi="Consolas" w:cs="Courier New"/>
+          <w:sz w:val="20"/>
+          <w:szCs w:val="20"/>
+          <w:shd w:val="clear" w:color="auto" w:fill="F7F4F3"/>
+          <w:lang w:eastAsia="fr-CH"/>
+        </w:rPr>
+        <w:t>(</w:t>
+      </w:r>
+      <w:r>
+        <w:rPr>
+          <w:rFonts w:ascii="Consolas" w:eastAsia="Times New Roman" w:hAnsi="Consolas" w:cs="Times New Roman"/>
+          <w:color w:val="313130"/>
+          <w:sz w:val="24"/>
+          <w:szCs w:val="24"/>
+          <w:shd w:val="clear" w:color="auto" w:fill="F7F4F3"/>
+          <w:lang w:eastAsia="fr-CH"/>
+        </w:rPr>
+        <w:t>matrix</w:t>
+      </w:r>
+      <w:r>
+        <w:rPr>
+          <w:rFonts w:ascii="Consolas" w:eastAsia="Times New Roman" w:hAnsi="Consolas" w:cs="Courier New"/>
+          <w:sz w:val="20"/>
+          <w:szCs w:val="20"/>
+          <w:shd w:val="clear" w:color="auto" w:fill="F7F4F3"/>
+          <w:lang w:eastAsia="fr-CH"/>
+        </w:rPr>
+        <w:t>[1][1])</w:t>
+      </w:r>
+    </w:p>
+    <w:p>
+      <w:pPr>
+        <w:pStyle w:val="Paragraphedeliste"/>
+        <w:numPr>
+          <w:ilvl w:val="0"/>
+          <w:numId w:val="36"/>
+        </w:numPr>
+        <w:rPr>
+          <w:lang w:eastAsia="fr-CH"/>
+        </w:rPr>
+      </w:pPr>
+      <w:proofErr w:type="spellStart"/>
+      <w:r>
+        <w:rPr>
+          <w:lang w:eastAsia="fr-CH"/>
+        </w:rPr>
+        <w:t>ForEach</w:t>
+      </w:r>
+      <w:proofErr w:type="spellEnd"/>
+      <w:r>
+        <w:rPr>
+          <w:lang w:eastAsia="fr-CH"/>
+        </w:rPr>
+        <w:t> :</w:t>
+      </w:r>
+      <w:r>
+        <w:t xml:space="preserve"> </w:t>
+      </w:r>
+      <w:proofErr w:type="spellStart"/>
+      <w:proofErr w:type="gramStart"/>
+      <w:r>
+        <w:rPr>
+          <w:rFonts w:ascii="Consolas" w:eastAsia="Times New Roman" w:hAnsi="Consolas" w:cs="Times New Roman"/>
+          <w:color w:val="313130"/>
+          <w:sz w:val="24"/>
+          <w:szCs w:val="24"/>
+          <w:shd w:val="clear" w:color="auto" w:fill="F7F4F3"/>
+          <w:lang w:eastAsia="fr-CH"/>
+        </w:rPr>
+        <w:t>arr</w:t>
+      </w:r>
+      <w:r>
+        <w:rPr>
+          <w:rFonts w:ascii="Consolas" w:eastAsia="Times New Roman" w:hAnsi="Consolas" w:cs="Courier New"/>
+          <w:sz w:val="20"/>
+          <w:szCs w:val="20"/>
+          <w:shd w:val="clear" w:color="auto" w:fill="F7F4F3"/>
+          <w:lang w:eastAsia="fr-CH"/>
+        </w:rPr>
+        <w:t>.forEach</w:t>
+      </w:r>
+      <w:proofErr w:type="spellEnd"/>
+      <w:proofErr w:type="gramEnd"/>
+      <w:r>
+        <w:rPr>
+          <w:rFonts w:ascii="Consolas" w:eastAsia="Times New Roman" w:hAnsi="Consolas" w:cs="Courier New"/>
+          <w:sz w:val="20"/>
+          <w:szCs w:val="20"/>
+          <w:shd w:val="clear" w:color="auto" w:fill="F7F4F3"/>
+          <w:lang w:eastAsia="fr-CH"/>
+        </w:rPr>
+        <w:t>(</w:t>
+      </w:r>
+      <w:proofErr w:type="spellStart"/>
+      <w:r>
+        <w:rPr>
+          <w:rFonts w:ascii="Consolas" w:eastAsia="Times New Roman" w:hAnsi="Consolas" w:cs="Courier New"/>
+          <w:sz w:val="20"/>
+          <w:szCs w:val="20"/>
+          <w:shd w:val="clear" w:color="auto" w:fill="F7F4F3"/>
+          <w:lang w:eastAsia="fr-CH"/>
+        </w:rPr>
+        <w:t>function</w:t>
+      </w:r>
+      <w:proofErr w:type="spellEnd"/>
+      <w:r>
+        <w:rPr>
+          <w:rFonts w:ascii="Consolas" w:eastAsia="Times New Roman" w:hAnsi="Consolas" w:cs="Courier New"/>
+          <w:sz w:val="20"/>
+          <w:szCs w:val="20"/>
+          <w:shd w:val="clear" w:color="auto" w:fill="F7F4F3"/>
+          <w:lang w:eastAsia="fr-CH"/>
+        </w:rPr>
+        <w:t>(</w:t>
+      </w:r>
+      <w:r>
+        <w:rPr>
+          <w:rFonts w:ascii="Consolas" w:eastAsia="Times New Roman" w:hAnsi="Consolas" w:cs="Courier New"/>
+          <w:color w:val="313130"/>
+          <w:sz w:val="20"/>
+          <w:szCs w:val="20"/>
+          <w:shd w:val="clear" w:color="auto" w:fill="F7F4F3"/>
+          <w:lang w:eastAsia="fr-CH"/>
+        </w:rPr>
+        <w:t xml:space="preserve">item, index, </w:t>
+      </w:r>
+      <w:proofErr w:type="spellStart"/>
+      <w:r>
+        <w:rPr>
+          <w:rFonts w:ascii="Consolas" w:eastAsia="Times New Roman" w:hAnsi="Consolas" w:cs="Courier New"/>
+          <w:color w:val="313130"/>
+          <w:sz w:val="20"/>
+          <w:szCs w:val="20"/>
+          <w:shd w:val="clear" w:color="auto" w:fill="F7F4F3"/>
+          <w:lang w:eastAsia="fr-CH"/>
+        </w:rPr>
+        <w:t>array</w:t>
+      </w:r>
+      <w:proofErr w:type="spellEnd"/>
+      <w:r>
+        <w:rPr>
+          <w:rFonts w:ascii="Consolas" w:eastAsia="Times New Roman" w:hAnsi="Consolas" w:cs="Courier New"/>
+          <w:sz w:val="20"/>
+          <w:szCs w:val="20"/>
+          <w:shd w:val="clear" w:color="auto" w:fill="F7F4F3"/>
+          <w:lang w:eastAsia="fr-CH"/>
+        </w:rPr>
+        <w:t>)</w:t>
+      </w:r>
+      <w:r>
+        <w:rPr>
+          <w:rFonts w:ascii="Consolas" w:eastAsia="Times New Roman" w:hAnsi="Consolas" w:cs="Times New Roman"/>
+          <w:color w:val="313130"/>
+          <w:sz w:val="24"/>
+          <w:szCs w:val="24"/>
+          <w:shd w:val="clear" w:color="auto" w:fill="F7F4F3"/>
+          <w:lang w:eastAsia="fr-CH"/>
+        </w:rPr>
+        <w:t xml:space="preserve"> </w:t>
+      </w:r>
+      <w:r>
+        <w:rPr>
+          <w:rFonts w:ascii="Consolas" w:eastAsia="Times New Roman" w:hAnsi="Consolas" w:cs="Courier New"/>
+          <w:sz w:val="20"/>
+          <w:szCs w:val="20"/>
+          <w:shd w:val="clear" w:color="auto" w:fill="F7F4F3"/>
+          <w:lang w:eastAsia="fr-CH"/>
+        </w:rPr>
+        <w:t>{</w:t>
+      </w:r>
+      <w:r>
+        <w:rPr>
+          <w:rFonts w:ascii="Consolas" w:eastAsia="Times New Roman" w:hAnsi="Consolas" w:cs="Courier New"/>
+          <w:sz w:val="20"/>
+          <w:szCs w:val="20"/>
+          <w:shd w:val="clear" w:color="auto" w:fill="F7F4F3"/>
+          <w:lang w:eastAsia="fr-CH"/>
+        </w:rPr>
+        <w:t xml:space="preserve"> // ... do </w:t>
+      </w:r>
+      <w:proofErr w:type="spellStart"/>
+      <w:r>
+        <w:rPr>
+          <w:rFonts w:ascii="Consolas" w:eastAsia="Times New Roman" w:hAnsi="Consolas" w:cs="Courier New"/>
+          <w:sz w:val="20"/>
+          <w:szCs w:val="20"/>
+          <w:shd w:val="clear" w:color="auto" w:fill="F7F4F3"/>
+          <w:lang w:eastAsia="fr-CH"/>
+        </w:rPr>
+        <w:t>something</w:t>
+      </w:r>
+      <w:proofErr w:type="spellEnd"/>
+      <w:r>
+        <w:rPr>
+          <w:rFonts w:ascii="Consolas" w:eastAsia="Times New Roman" w:hAnsi="Consolas" w:cs="Courier New"/>
+          <w:sz w:val="20"/>
+          <w:szCs w:val="20"/>
+          <w:shd w:val="clear" w:color="auto" w:fill="F7F4F3"/>
+          <w:lang w:eastAsia="fr-CH"/>
+        </w:rPr>
+        <w:t xml:space="preserve"> </w:t>
+      </w:r>
+      <w:proofErr w:type="spellStart"/>
+      <w:r>
+        <w:rPr>
+          <w:rFonts w:ascii="Consolas" w:eastAsia="Times New Roman" w:hAnsi="Consolas" w:cs="Courier New"/>
+          <w:sz w:val="20"/>
+          <w:szCs w:val="20"/>
+          <w:shd w:val="clear" w:color="auto" w:fill="F7F4F3"/>
+          <w:lang w:eastAsia="fr-CH"/>
+        </w:rPr>
+        <w:t>with</w:t>
+      </w:r>
+      <w:proofErr w:type="spellEnd"/>
+      <w:r>
+        <w:rPr>
+          <w:rFonts w:ascii="Consolas" w:eastAsia="Times New Roman" w:hAnsi="Consolas" w:cs="Courier New"/>
+          <w:sz w:val="20"/>
+          <w:szCs w:val="20"/>
+          <w:shd w:val="clear" w:color="auto" w:fill="F7F4F3"/>
+          <w:lang w:eastAsia="fr-CH"/>
+        </w:rPr>
+        <w:t xml:space="preserve"> item</w:t>
+      </w:r>
+      <w:r>
+        <w:rPr>
+          <w:rFonts w:ascii="Consolas" w:eastAsia="Times New Roman" w:hAnsi="Consolas" w:cs="Courier New"/>
+          <w:sz w:val="20"/>
+          <w:szCs w:val="20"/>
+          <w:shd w:val="clear" w:color="auto" w:fill="F7F4F3"/>
+          <w:lang w:eastAsia="fr-CH"/>
+        </w:rPr>
+        <w:t xml:space="preserve"> </w:t>
+      </w:r>
+      <w:r>
+        <w:rPr>
+          <w:rFonts w:ascii="Consolas" w:eastAsia="Times New Roman" w:hAnsi="Consolas" w:cs="Courier New"/>
+          <w:sz w:val="20"/>
+          <w:szCs w:val="20"/>
+          <w:shd w:val="clear" w:color="auto" w:fill="F7F4F3"/>
+          <w:lang w:eastAsia="fr-CH"/>
+        </w:rPr>
+        <w:t>});</w:t>
+      </w:r>
+    </w:p>
+    <w:p>
+      <w:pPr>
+        <w:pStyle w:val="Paragraphedeliste"/>
+        <w:numPr>
+          <w:ilvl w:val="0"/>
+          <w:numId w:val="36"/>
+        </w:numPr>
+        <w:rPr>
+          <w:lang w:eastAsia="fr-CH"/>
+        </w:rPr>
+      </w:pPr>
+    </w:p>
+    <w:p>
+      <w:pPr>
+        <w:pStyle w:val="Titre3"/>
+        <w:numPr>
+          <w:ilvl w:val="2"/>
+          <w:numId w:val="11"/>
+        </w:numPr>
+        <w:rPr>
+          <w:lang w:eastAsia="fr-CH"/>
+        </w:rPr>
+      </w:pPr>
+      <w:proofErr w:type="spellStart"/>
+      <w:r>
+        <w:rPr>
+          <w:lang w:eastAsia="fr-CH"/>
+        </w:rPr>
         <w:t>Conversiones</w:t>
       </w:r>
       <w:proofErr w:type="spellEnd"/>
@@ -4298,25 +5403,7 @@
         <w:rPr>
           <w:lang w:eastAsia="fr-CH"/>
         </w:rPr>
-        <w:t> : « let value =</w:t>
-      </w:r>
-      <w:r>
-        <w:rPr>
-          <w:lang w:eastAsia="fr-CH"/>
-        </w:rPr>
-        <w:t xml:space="preserve"> ‘123’</w:t>
-      </w:r>
-      <w:r>
-        <w:rPr>
-          <w:lang w:eastAsia="fr-CH"/>
-        </w:rPr>
-        <w:t>;</w:t>
-      </w:r>
-      <w:r>
-        <w:rPr>
-          <w:lang w:eastAsia="fr-CH"/>
-        </w:rPr>
-        <w:t xml:space="preserve"> value = </w:t>
+        <w:t xml:space="preserve"> : « let value = ‘123’; value = </w:t>
       </w:r>
       <w:proofErr w:type="spellStart"/>
       <w:r>
@@ -4757,6 +5844,54 @@
     </w:p>
     <w:p>
       <w:pPr>
+        <w:pStyle w:val="Paragraphedeliste"/>
+        <w:numPr>
+          <w:ilvl w:val="0"/>
+          <w:numId w:val="28"/>
+        </w:numPr>
+        <w:rPr>
+          <w:lang w:eastAsia="fr-CH"/>
+        </w:rPr>
+      </w:pPr>
+      <w:proofErr w:type="spellStart"/>
+      <w:r>
+        <w:rPr>
+          <w:lang w:eastAsia="fr-CH"/>
+        </w:rPr>
+        <w:t>Random</w:t>
+      </w:r>
+      <w:proofErr w:type="spellEnd"/>
+    </w:p>
+    <w:p>
+      <w:pPr>
+        <w:pStyle w:val="Paragraphedeliste"/>
+        <w:numPr>
+          <w:ilvl w:val="0"/>
+          <w:numId w:val="28"/>
+        </w:numPr>
+        <w:rPr>
+          <w:lang w:eastAsia="fr-CH"/>
+        </w:rPr>
+      </w:pPr>
+      <w:proofErr w:type="gramStart"/>
+      <w:r>
+        <w:rPr>
+          <w:lang w:eastAsia="fr-CH"/>
+        </w:rPr>
+        <w:t>Math(</w:t>
+      </w:r>
+      <w:proofErr w:type="gramEnd"/>
+      <w:r>
+        <w:rPr>
+          <w:lang w:eastAsia="fr-CH"/>
+        </w:rPr>
+        <w:t>). floor</w:t>
+      </w:r>
+      <w:bookmarkStart w:id="3" w:name="_GoBack"/>
+      <w:bookmarkEnd w:id="3"/>
+    </w:p>
+    <w:p>
+      <w:pPr>
         <w:pStyle w:val="Titre3"/>
         <w:numPr>
           <w:ilvl w:val="2"/>
@@ -4772,6 +5907,7 @@
         <w:rPr>
           <w:lang w:eastAsia="fr-CH"/>
         </w:rPr>
+        <w:lastRenderedPageBreak/>
         <w:t>Com</w:t>
       </w:r>
       <w:r>
@@ -5257,6 +6393,13 @@
     </w:p>
     <w:p>
       <w:pPr>
+        <w:rPr>
+          <w:lang w:eastAsia="fr-CH"/>
+        </w:rPr>
+      </w:pPr>
+    </w:p>
+    <w:p>
+      <w:pPr>
         <w:pStyle w:val="Titre3"/>
         <w:numPr>
           <w:ilvl w:val="2"/>
@@ -5271,40 +6414,767 @@
         <w:rPr>
           <w:lang w:eastAsia="fr-CH"/>
         </w:rPr>
-        <w:t>Bucles</w:t>
+        <w:t>Funciones</w:t>
       </w:r>
       <w:proofErr w:type="spellEnd"/>
     </w:p>
     <w:p>
       <w:pPr>
-        <w:rPr>
-          <w:lang w:eastAsia="fr-CH"/>
-        </w:rPr>
-      </w:pPr>
-      <w:bookmarkStart w:id="3" w:name="_GoBack"/>
-      <w:bookmarkEnd w:id="3"/>
+        <w:pStyle w:val="Paragraphedeliste"/>
+        <w:numPr>
+          <w:ilvl w:val="0"/>
+          <w:numId w:val="34"/>
+        </w:numPr>
+        <w:rPr>
+          <w:lang w:eastAsia="fr-CH"/>
+        </w:rPr>
+      </w:pPr>
+      <w:proofErr w:type="spellStart"/>
+      <w:r>
+        <w:rPr>
+          <w:lang w:eastAsia="fr-CH"/>
+        </w:rPr>
+        <w:t>Function</w:t>
+      </w:r>
+      <w:proofErr w:type="spellEnd"/>
+      <w:r>
+        <w:rPr>
+          <w:lang w:eastAsia="fr-CH"/>
+        </w:rPr>
+        <w:t xml:space="preserve"> </w:t>
+      </w:r>
+      <w:proofErr w:type="spellStart"/>
+      <w:proofErr w:type="gramStart"/>
+      <w:r>
+        <w:rPr>
+          <w:lang w:eastAsia="fr-CH"/>
+        </w:rPr>
+        <w:t>showMessage</w:t>
+      </w:r>
+      <w:proofErr w:type="spellEnd"/>
+      <w:r>
+        <w:rPr>
+          <w:lang w:eastAsia="fr-CH"/>
+        </w:rPr>
+        <w:t>(</w:t>
+      </w:r>
+      <w:proofErr w:type="gramEnd"/>
+      <w:r>
+        <w:rPr>
+          <w:lang w:eastAsia="fr-CH"/>
+        </w:rPr>
+        <w:t>){} </w:t>
+      </w:r>
     </w:p>
     <w:p>
       <w:pPr>
-        <w:rPr>
-          <w:lang w:eastAsia="fr-CH"/>
-        </w:rPr>
-      </w:pPr>
+        <w:pStyle w:val="Paragraphedeliste"/>
+        <w:numPr>
+          <w:ilvl w:val="0"/>
+          <w:numId w:val="34"/>
+        </w:numPr>
+        <w:rPr>
+          <w:lang w:eastAsia="fr-CH"/>
+        </w:rPr>
+      </w:pPr>
+      <w:r>
+        <w:rPr>
+          <w:lang w:eastAsia="fr-CH"/>
+        </w:rPr>
+        <w:t xml:space="preserve">Let </w:t>
+      </w:r>
+      <w:proofErr w:type="spellStart"/>
+      <w:r>
+        <w:rPr>
+          <w:lang w:eastAsia="fr-CH"/>
+        </w:rPr>
+        <w:t>sum</w:t>
+      </w:r>
+      <w:proofErr w:type="spellEnd"/>
+      <w:r>
+        <w:rPr>
+          <w:lang w:eastAsia="fr-CH"/>
+        </w:rPr>
+        <w:t> = (</w:t>
+      </w:r>
+      <w:proofErr w:type="spellStart"/>
+      <w:proofErr w:type="gramStart"/>
+      <w:r>
+        <w:rPr>
+          <w:lang w:eastAsia="fr-CH"/>
+        </w:rPr>
+        <w:t>a,b</w:t>
+      </w:r>
+      <w:proofErr w:type="spellEnd"/>
+      <w:proofErr w:type="gramEnd"/>
+      <w:r>
+        <w:rPr>
+          <w:lang w:eastAsia="fr-CH"/>
+        </w:rPr>
+        <w:t xml:space="preserve">) =&gt; </w:t>
+      </w:r>
+      <w:proofErr w:type="spellStart"/>
+      <w:r>
+        <w:rPr>
+          <w:lang w:eastAsia="fr-CH"/>
+        </w:rPr>
+        <w:t>a+b</w:t>
+      </w:r>
+      <w:proofErr w:type="spellEnd"/>
+      <w:r>
+        <w:rPr>
+          <w:lang w:eastAsia="fr-CH"/>
+        </w:rPr>
+        <w:t> ;</w:t>
+      </w:r>
     </w:p>
     <w:p>
       <w:pPr>
-        <w:rPr>
-          <w:lang w:eastAsia="fr-CH"/>
-        </w:rPr>
-      </w:pPr>
+        <w:pStyle w:val="Titre3"/>
+        <w:numPr>
+          <w:ilvl w:val="2"/>
+          <w:numId w:val="11"/>
+        </w:numPr>
+        <w:rPr>
+          <w:lang w:eastAsia="fr-CH"/>
+        </w:rPr>
+      </w:pPr>
+      <w:proofErr w:type="spellStart"/>
+      <w:r>
+        <w:rPr>
+          <w:lang w:eastAsia="fr-CH"/>
+        </w:rPr>
+        <w:t>Condiciones</w:t>
+      </w:r>
+      <w:proofErr w:type="spellEnd"/>
     </w:p>
     <w:p>
       <w:pPr>
         <w:pStyle w:val="Paragraphedeliste"/>
-        <w:rPr>
-          <w:lang w:eastAsia="fr-CH"/>
-        </w:rPr>
-      </w:pPr>
+        <w:numPr>
+          <w:ilvl w:val="0"/>
+          <w:numId w:val="33"/>
+        </w:numPr>
+        <w:rPr>
+          <w:lang w:eastAsia="fr-CH"/>
+        </w:rPr>
+      </w:pPr>
+      <w:r>
+        <w:rPr>
+          <w:lang w:eastAsia="fr-CH"/>
+        </w:rPr>
+        <w:t>If(condition</w:t>
+      </w:r>
+      <w:proofErr w:type="gramStart"/>
+      <w:r>
+        <w:rPr>
+          <w:lang w:eastAsia="fr-CH"/>
+        </w:rPr>
+        <w:t>){</w:t>
+      </w:r>
+      <w:proofErr w:type="gramEnd"/>
+      <w:r>
+        <w:rPr>
+          <w:lang w:eastAsia="fr-CH"/>
+        </w:rPr>
+        <w:t>}</w:t>
+      </w:r>
+    </w:p>
+    <w:p>
+      <w:pPr>
+        <w:pStyle w:val="Paragraphedeliste"/>
+        <w:numPr>
+          <w:ilvl w:val="0"/>
+          <w:numId w:val="33"/>
+        </w:numPr>
+        <w:rPr>
+          <w:lang w:eastAsia="fr-CH"/>
+        </w:rPr>
+      </w:pPr>
+      <w:r>
+        <w:rPr>
+          <w:lang w:eastAsia="fr-CH"/>
+        </w:rPr>
+        <w:t>Switch(</w:t>
+      </w:r>
+      <w:proofErr w:type="spellStart"/>
+      <w:r>
+        <w:rPr>
+          <w:lang w:eastAsia="fr-CH"/>
+        </w:rPr>
+        <w:t>xxxx</w:t>
+      </w:r>
+      <w:proofErr w:type="spellEnd"/>
+      <w:proofErr w:type="gramStart"/>
+      <w:r>
+        <w:rPr>
+          <w:lang w:eastAsia="fr-CH"/>
+        </w:rPr>
+        <w:t>){</w:t>
+      </w:r>
+      <w:r>
+        <w:rPr>
+          <w:lang w:eastAsia="fr-CH"/>
+        </w:rPr>
+        <w:t xml:space="preserve"> case</w:t>
+      </w:r>
+      <w:proofErr w:type="gramEnd"/>
+      <w:r>
+        <w:rPr>
+          <w:lang w:eastAsia="fr-CH"/>
+        </w:rPr>
+        <w:t xml:space="preserve"> ‘</w:t>
+      </w:r>
+      <w:proofErr w:type="spellStart"/>
+      <w:r>
+        <w:rPr>
+          <w:lang w:eastAsia="fr-CH"/>
+        </w:rPr>
+        <w:t>xxxx</w:t>
+      </w:r>
+      <w:proofErr w:type="spellEnd"/>
+      <w:r>
+        <w:rPr>
+          <w:lang w:eastAsia="fr-CH"/>
+        </w:rPr>
+        <w:t>’ : ___ [break] default : ___[break]</w:t>
+      </w:r>
+      <w:r>
+        <w:rPr>
+          <w:lang w:eastAsia="fr-CH"/>
+        </w:rPr>
+        <w:t>}</w:t>
+      </w:r>
+    </w:p>
+    <w:p>
+      <w:pPr>
+        <w:pStyle w:val="Titre3"/>
+        <w:numPr>
+          <w:ilvl w:val="2"/>
+          <w:numId w:val="11"/>
+        </w:numPr>
+        <w:rPr>
+          <w:lang w:eastAsia="fr-CH"/>
+        </w:rPr>
+      </w:pPr>
+      <w:proofErr w:type="spellStart"/>
+      <w:r>
+        <w:rPr>
+          <w:lang w:eastAsia="fr-CH"/>
+        </w:rPr>
+        <w:t>Bucles</w:t>
+      </w:r>
+      <w:proofErr w:type="spellEnd"/>
+    </w:p>
+    <w:p>
+      <w:pPr>
+        <w:pStyle w:val="Paragraphedeliste"/>
+        <w:numPr>
+          <w:ilvl w:val="0"/>
+          <w:numId w:val="31"/>
+        </w:numPr>
+        <w:rPr>
+          <w:lang w:eastAsia="fr-CH"/>
+        </w:rPr>
+      </w:pPr>
+      <w:r>
+        <w:rPr>
+          <w:lang w:eastAsia="fr-CH"/>
+        </w:rPr>
+        <w:t>« </w:t>
+      </w:r>
+      <w:proofErr w:type="spellStart"/>
+      <w:r>
+        <w:rPr>
+          <w:lang w:eastAsia="fr-CH"/>
+        </w:rPr>
+        <w:t>While</w:t>
+      </w:r>
+      <w:proofErr w:type="spellEnd"/>
+      <w:r>
+        <w:rPr>
+          <w:lang w:eastAsia="fr-CH"/>
+        </w:rPr>
+        <w:t xml:space="preserve"> (condition) {} » </w:t>
+      </w:r>
+      <w:proofErr w:type="spellStart"/>
+      <w:r>
+        <w:rPr>
+          <w:lang w:eastAsia="fr-CH"/>
+        </w:rPr>
+        <w:t>Mientras</w:t>
+      </w:r>
+      <w:proofErr w:type="spellEnd"/>
+      <w:r>
+        <w:rPr>
+          <w:lang w:eastAsia="fr-CH"/>
+        </w:rPr>
+        <w:t xml:space="preserve"> la </w:t>
+      </w:r>
+      <w:proofErr w:type="spellStart"/>
+      <w:r>
+        <w:rPr>
+          <w:lang w:eastAsia="fr-CH"/>
+        </w:rPr>
+        <w:t>condicion</w:t>
+      </w:r>
+      <w:proofErr w:type="spellEnd"/>
+      <w:r>
+        <w:rPr>
+          <w:lang w:eastAsia="fr-CH"/>
+        </w:rPr>
+        <w:t xml:space="preserve"> </w:t>
+      </w:r>
+      <w:proofErr w:type="spellStart"/>
+      <w:r>
+        <w:rPr>
+          <w:lang w:eastAsia="fr-CH"/>
+        </w:rPr>
+        <w:t>sea</w:t>
+      </w:r>
+      <w:proofErr w:type="spellEnd"/>
+      <w:r>
+        <w:rPr>
+          <w:lang w:eastAsia="fr-CH"/>
+        </w:rPr>
+        <w:t xml:space="preserve"> </w:t>
+      </w:r>
+      <w:proofErr w:type="spellStart"/>
+      <w:r>
+        <w:rPr>
+          <w:lang w:eastAsia="fr-CH"/>
+        </w:rPr>
+        <w:t>cierta</w:t>
+      </w:r>
+      <w:proofErr w:type="spellEnd"/>
+      <w:r>
+        <w:rPr>
+          <w:lang w:eastAsia="fr-CH"/>
+        </w:rPr>
+        <w:t xml:space="preserve">, se </w:t>
+      </w:r>
+      <w:proofErr w:type="spellStart"/>
+      <w:r>
+        <w:rPr>
+          <w:lang w:eastAsia="fr-CH"/>
+        </w:rPr>
+        <w:t>seguira</w:t>
+      </w:r>
+      <w:proofErr w:type="spellEnd"/>
+      <w:r>
+        <w:rPr>
+          <w:lang w:eastAsia="fr-CH"/>
+        </w:rPr>
+        <w:t xml:space="preserve"> </w:t>
+      </w:r>
+      <w:proofErr w:type="spellStart"/>
+      <w:r>
+        <w:rPr>
+          <w:lang w:eastAsia="fr-CH"/>
+        </w:rPr>
+        <w:t>procesando</w:t>
+      </w:r>
+      <w:proofErr w:type="spellEnd"/>
+      <w:r>
+        <w:rPr>
+          <w:lang w:eastAsia="fr-CH"/>
+        </w:rPr>
+        <w:t xml:space="preserve"> las </w:t>
+      </w:r>
+      <w:proofErr w:type="spellStart"/>
+      <w:r>
+        <w:rPr>
+          <w:lang w:eastAsia="fr-CH"/>
+        </w:rPr>
+        <w:t>iteraciones</w:t>
+      </w:r>
+      <w:proofErr w:type="spellEnd"/>
+      <w:r>
+        <w:rPr>
+          <w:lang w:eastAsia="fr-CH"/>
+        </w:rPr>
+        <w:t xml:space="preserve">. </w:t>
+      </w:r>
+    </w:p>
+    <w:p>
+      <w:pPr>
+        <w:pStyle w:val="Paragraphedeliste"/>
+        <w:numPr>
+          <w:ilvl w:val="0"/>
+          <w:numId w:val="31"/>
+        </w:numPr>
+        <w:rPr>
+          <w:lang w:eastAsia="fr-CH"/>
+        </w:rPr>
+      </w:pPr>
+      <w:r>
+        <w:rPr>
+          <w:lang w:eastAsia="fr-CH"/>
+        </w:rPr>
+        <w:t xml:space="preserve">« Do {} </w:t>
+      </w:r>
+      <w:proofErr w:type="spellStart"/>
+      <w:r>
+        <w:rPr>
+          <w:lang w:eastAsia="fr-CH"/>
+        </w:rPr>
+        <w:t>While</w:t>
+      </w:r>
+      <w:proofErr w:type="spellEnd"/>
+      <w:r>
+        <w:rPr>
+          <w:lang w:eastAsia="fr-CH"/>
+        </w:rPr>
+        <w:t xml:space="preserve"> (condition) » </w:t>
+      </w:r>
+      <w:proofErr w:type="spellStart"/>
+      <w:r>
+        <w:rPr>
+          <w:lang w:eastAsia="fr-CH"/>
+        </w:rPr>
+        <w:t>Primero</w:t>
+      </w:r>
+      <w:proofErr w:type="spellEnd"/>
+      <w:r>
+        <w:rPr>
+          <w:lang w:eastAsia="fr-CH"/>
+        </w:rPr>
+        <w:t xml:space="preserve"> </w:t>
+      </w:r>
+      <w:proofErr w:type="spellStart"/>
+      <w:r>
+        <w:rPr>
+          <w:lang w:eastAsia="fr-CH"/>
+        </w:rPr>
+        <w:t>ejecutara</w:t>
+      </w:r>
+      <w:proofErr w:type="spellEnd"/>
+      <w:r>
+        <w:rPr>
+          <w:lang w:eastAsia="fr-CH"/>
+        </w:rPr>
+        <w:t xml:space="preserve"> el </w:t>
+      </w:r>
+      <w:proofErr w:type="spellStart"/>
+      <w:r>
+        <w:rPr>
+          <w:lang w:eastAsia="fr-CH"/>
+        </w:rPr>
+        <w:t>contendio</w:t>
+      </w:r>
+      <w:proofErr w:type="spellEnd"/>
+      <w:r>
+        <w:rPr>
+          <w:lang w:eastAsia="fr-CH"/>
+        </w:rPr>
+        <w:t xml:space="preserve"> de la </w:t>
+      </w:r>
+      <w:proofErr w:type="spellStart"/>
+      <w:r>
+        <w:rPr>
+          <w:lang w:eastAsia="fr-CH"/>
+        </w:rPr>
+        <w:t>funcion</w:t>
+      </w:r>
+      <w:proofErr w:type="spellEnd"/>
+      <w:r>
+        <w:rPr>
+          <w:lang w:eastAsia="fr-CH"/>
+        </w:rPr>
+        <w:t xml:space="preserve"> y </w:t>
+      </w:r>
+      <w:proofErr w:type="spellStart"/>
+      <w:r>
+        <w:rPr>
+          <w:lang w:eastAsia="fr-CH"/>
+        </w:rPr>
+        <w:t>luego</w:t>
+      </w:r>
+      <w:proofErr w:type="spellEnd"/>
+      <w:r>
+        <w:rPr>
+          <w:lang w:eastAsia="fr-CH"/>
+        </w:rPr>
+        <w:t xml:space="preserve"> </w:t>
+      </w:r>
+      <w:proofErr w:type="spellStart"/>
+      <w:r>
+        <w:rPr>
+          <w:lang w:eastAsia="fr-CH"/>
+        </w:rPr>
+        <w:t>verificara</w:t>
+      </w:r>
+      <w:proofErr w:type="spellEnd"/>
+      <w:r>
+        <w:rPr>
+          <w:lang w:eastAsia="fr-CH"/>
+        </w:rPr>
+        <w:t xml:space="preserve"> si la </w:t>
+      </w:r>
+      <w:proofErr w:type="spellStart"/>
+      <w:r>
+        <w:rPr>
+          <w:lang w:eastAsia="fr-CH"/>
+        </w:rPr>
+        <w:t>condicion</w:t>
+      </w:r>
+      <w:proofErr w:type="spellEnd"/>
+      <w:r>
+        <w:rPr>
+          <w:lang w:eastAsia="fr-CH"/>
+        </w:rPr>
+        <w:t xml:space="preserve"> es </w:t>
+      </w:r>
+      <w:proofErr w:type="spellStart"/>
+      <w:r>
+        <w:rPr>
+          <w:lang w:eastAsia="fr-CH"/>
+        </w:rPr>
+        <w:t>verdadera</w:t>
+      </w:r>
+      <w:proofErr w:type="spellEnd"/>
+      <w:r>
+        <w:rPr>
+          <w:lang w:eastAsia="fr-CH"/>
+        </w:rPr>
+        <w:t xml:space="preserve"> para </w:t>
+      </w:r>
+      <w:proofErr w:type="spellStart"/>
+      <w:r>
+        <w:rPr>
+          <w:lang w:eastAsia="fr-CH"/>
+        </w:rPr>
+        <w:t>ejecutar</w:t>
+      </w:r>
+      <w:proofErr w:type="spellEnd"/>
+      <w:r>
+        <w:rPr>
+          <w:lang w:eastAsia="fr-CH"/>
+        </w:rPr>
+        <w:t xml:space="preserve"> de </w:t>
+      </w:r>
+      <w:proofErr w:type="spellStart"/>
+      <w:r>
+        <w:rPr>
+          <w:lang w:eastAsia="fr-CH"/>
+        </w:rPr>
+        <w:t>nuevo</w:t>
+      </w:r>
+      <w:proofErr w:type="spellEnd"/>
+      <w:r>
+        <w:rPr>
+          <w:lang w:eastAsia="fr-CH"/>
+        </w:rPr>
+        <w:t xml:space="preserve"> la </w:t>
+      </w:r>
+      <w:proofErr w:type="spellStart"/>
+      <w:r>
+        <w:rPr>
+          <w:lang w:eastAsia="fr-CH"/>
+        </w:rPr>
+        <w:t>funcion</w:t>
+      </w:r>
+      <w:proofErr w:type="spellEnd"/>
+    </w:p>
+    <w:p>
+      <w:pPr>
+        <w:pStyle w:val="Paragraphedeliste"/>
+        <w:numPr>
+          <w:ilvl w:val="0"/>
+          <w:numId w:val="31"/>
+        </w:numPr>
+        <w:rPr>
+          <w:lang w:eastAsia="fr-CH"/>
+        </w:rPr>
+      </w:pPr>
+      <w:r>
+        <w:rPr>
+          <w:lang w:eastAsia="fr-CH"/>
+        </w:rPr>
+        <w:t>« For (let i=0 ; i &gt;3 ; i+</w:t>
+      </w:r>
+      <w:proofErr w:type="gramStart"/>
+      <w:r>
+        <w:rPr>
+          <w:lang w:eastAsia="fr-CH"/>
+        </w:rPr>
+        <w:t>+ )</w:t>
+      </w:r>
+      <w:proofErr w:type="gramEnd"/>
+      <w:r>
+        <w:rPr>
+          <w:lang w:eastAsia="fr-CH"/>
+        </w:rPr>
+        <w:t xml:space="preserve">{} » en este </w:t>
+      </w:r>
+      <w:proofErr w:type="spellStart"/>
+      <w:r>
+        <w:rPr>
+          <w:lang w:eastAsia="fr-CH"/>
+        </w:rPr>
+        <w:t>bucle</w:t>
+      </w:r>
+      <w:proofErr w:type="spellEnd"/>
+      <w:r>
+        <w:rPr>
+          <w:lang w:eastAsia="fr-CH"/>
+        </w:rPr>
+        <w:t xml:space="preserve">, se </w:t>
+      </w:r>
+      <w:proofErr w:type="spellStart"/>
+      <w:r>
+        <w:rPr>
+          <w:lang w:eastAsia="fr-CH"/>
+        </w:rPr>
+        <w:t>trabaja</w:t>
+      </w:r>
+      <w:proofErr w:type="spellEnd"/>
+      <w:r>
+        <w:rPr>
+          <w:lang w:eastAsia="fr-CH"/>
+        </w:rPr>
+        <w:t xml:space="preserve"> en </w:t>
+      </w:r>
+      <w:proofErr w:type="spellStart"/>
+      <w:r>
+        <w:rPr>
+          <w:lang w:eastAsia="fr-CH"/>
+        </w:rPr>
+        <w:t>funcion</w:t>
+      </w:r>
+      <w:proofErr w:type="spellEnd"/>
+      <w:r>
+        <w:rPr>
+          <w:lang w:eastAsia="fr-CH"/>
+        </w:rPr>
+        <w:t xml:space="preserve"> de la variables </w:t>
+      </w:r>
+      <w:proofErr w:type="spellStart"/>
+      <w:r>
+        <w:rPr>
+          <w:lang w:eastAsia="fr-CH"/>
+        </w:rPr>
+        <w:t>creada</w:t>
+      </w:r>
+      <w:proofErr w:type="spellEnd"/>
+      <w:r>
+        <w:rPr>
+          <w:lang w:eastAsia="fr-CH"/>
+        </w:rPr>
+        <w:t xml:space="preserve"> « i », </w:t>
+      </w:r>
+      <w:proofErr w:type="spellStart"/>
+      <w:r>
+        <w:rPr>
+          <w:lang w:eastAsia="fr-CH"/>
+        </w:rPr>
+        <w:t>donde</w:t>
+      </w:r>
+      <w:proofErr w:type="spellEnd"/>
+      <w:r>
+        <w:rPr>
+          <w:lang w:eastAsia="fr-CH"/>
+        </w:rPr>
+        <w:t xml:space="preserve"> </w:t>
+      </w:r>
+      <w:proofErr w:type="spellStart"/>
+      <w:r>
+        <w:rPr>
+          <w:lang w:eastAsia="fr-CH"/>
+        </w:rPr>
+        <w:t>hay</w:t>
+      </w:r>
+      <w:proofErr w:type="spellEnd"/>
+      <w:r>
+        <w:rPr>
+          <w:lang w:eastAsia="fr-CH"/>
+        </w:rPr>
+        <w:t xml:space="preserve"> que </w:t>
+      </w:r>
+      <w:proofErr w:type="spellStart"/>
+      <w:r>
+        <w:rPr>
+          <w:lang w:eastAsia="fr-CH"/>
+        </w:rPr>
+        <w:t>crearla</w:t>
+      </w:r>
+      <w:proofErr w:type="spellEnd"/>
+      <w:r>
+        <w:rPr>
+          <w:lang w:eastAsia="fr-CH"/>
+        </w:rPr>
+        <w:t xml:space="preserve"> « let i=0 », </w:t>
+      </w:r>
+      <w:proofErr w:type="spellStart"/>
+      <w:r>
+        <w:rPr>
+          <w:lang w:eastAsia="fr-CH"/>
+        </w:rPr>
+        <w:t>poner</w:t>
+      </w:r>
+      <w:proofErr w:type="spellEnd"/>
+      <w:r>
+        <w:rPr>
+          <w:lang w:eastAsia="fr-CH"/>
+        </w:rPr>
+        <w:t xml:space="preserve"> su </w:t>
+      </w:r>
+      <w:proofErr w:type="spellStart"/>
+      <w:r>
+        <w:rPr>
+          <w:lang w:eastAsia="fr-CH"/>
+        </w:rPr>
+        <w:t>condicion</w:t>
+      </w:r>
+      <w:proofErr w:type="spellEnd"/>
+      <w:r>
+        <w:rPr>
+          <w:lang w:eastAsia="fr-CH"/>
+        </w:rPr>
+        <w:t xml:space="preserve"> « i&gt;3 » y la </w:t>
+      </w:r>
+      <w:proofErr w:type="spellStart"/>
+      <w:r>
+        <w:rPr>
+          <w:lang w:eastAsia="fr-CH"/>
+        </w:rPr>
+        <w:t>modificacion</w:t>
+      </w:r>
+      <w:proofErr w:type="spellEnd"/>
+      <w:r>
+        <w:rPr>
+          <w:lang w:eastAsia="fr-CH"/>
+        </w:rPr>
+        <w:t xml:space="preserve"> para el </w:t>
+      </w:r>
+      <w:proofErr w:type="spellStart"/>
+      <w:r>
+        <w:rPr>
+          <w:lang w:eastAsia="fr-CH"/>
+        </w:rPr>
+        <w:t>siguiente</w:t>
+      </w:r>
+      <w:proofErr w:type="spellEnd"/>
+      <w:r>
+        <w:rPr>
+          <w:lang w:eastAsia="fr-CH"/>
+        </w:rPr>
+        <w:t xml:space="preserve"> </w:t>
+      </w:r>
+      <w:proofErr w:type="spellStart"/>
+      <w:r>
+        <w:rPr>
+          <w:lang w:eastAsia="fr-CH"/>
+        </w:rPr>
+        <w:t>bucle</w:t>
+      </w:r>
+      <w:proofErr w:type="spellEnd"/>
+      <w:r>
+        <w:rPr>
+          <w:lang w:eastAsia="fr-CH"/>
+        </w:rPr>
+        <w:t xml:space="preserve"> « i++ » </w:t>
+      </w:r>
     </w:p>
     <w:p>
       <w:pPr>
@@ -5322,7 +7192,6 @@
         <w:rPr>
           <w:lang w:eastAsia="fr-CH"/>
         </w:rPr>
-        <w:lastRenderedPageBreak/>
         <w:t>Interacciones</w:t>
       </w:r>
       <w:proofErr w:type="spellEnd"/>
@@ -5684,10 +7553,7 @@
     <w:p>
       <w:pPr>
         <w:pStyle w:val="Paragraphedeliste"/>
-        <w:numPr>
-          <w:ilvl w:val="0"/>
-          <w:numId w:val="25"/>
-        </w:numPr>
+        <w:ind w:left="360"/>
         <w:rPr>
           <w:lang w:eastAsia="fr-CH"/>
         </w:rPr>
@@ -5869,7 +7735,13 @@
         <w:rPr>
           <w:lang w:eastAsia="fr-CH"/>
         </w:rPr>
-        <w:t>elgia</w:t>
+        <w:t>el</w:t>
+      </w:r>
+      <w:r>
+        <w:rPr>
+          <w:lang w:eastAsia="fr-CH"/>
+        </w:rPr>
+        <w:t>gia</w:t>
       </w:r>
       <w:proofErr w:type="spellEnd"/>
       <w:r>
@@ -5904,7 +7776,7 @@
         <w:rPr>
           <w:lang w:eastAsia="fr-CH"/>
         </w:rPr>
-        <w:t xml:space="preserve">. </w:t>
+        <w:t>.</w:t>
       </w:r>
     </w:p>
     <w:p>
@@ -5918,6 +7790,343 @@
           <w:lang w:eastAsia="fr-CH"/>
         </w:rPr>
       </w:pPr>
+      <w:proofErr w:type="spellStart"/>
+      <w:r>
+        <w:rPr>
+          <w:lang w:eastAsia="fr-CH"/>
+        </w:rPr>
+        <w:t>Objects</w:t>
+      </w:r>
+      <w:proofErr w:type="spellEnd"/>
+      <w:r>
+        <w:rPr>
+          <w:lang w:eastAsia="fr-CH"/>
+        </w:rPr>
+        <w:t xml:space="preserve"> </w:t>
+      </w:r>
+    </w:p>
+    <w:p>
+      <w:pPr>
+        <w:pStyle w:val="Paragraphedeliste"/>
+        <w:numPr>
+          <w:ilvl w:val="0"/>
+          <w:numId w:val="35"/>
+        </w:numPr>
+        <w:ind w:left="709"/>
+        <w:rPr>
+          <w:lang w:eastAsia="fr-CH"/>
+        </w:rPr>
+      </w:pPr>
+      <w:proofErr w:type="spellStart"/>
+      <w:r>
+        <w:rPr>
+          <w:lang w:eastAsia="fr-CH"/>
+        </w:rPr>
+        <w:t>Declarar</w:t>
+      </w:r>
+      <w:proofErr w:type="spellEnd"/>
+      <w:r>
+        <w:rPr>
+          <w:lang w:eastAsia="fr-CH"/>
+        </w:rPr>
+        <w:t xml:space="preserve"> : Let user = new </w:t>
+      </w:r>
+      <w:proofErr w:type="gramStart"/>
+      <w:r>
+        <w:rPr>
+          <w:lang w:eastAsia="fr-CH"/>
+        </w:rPr>
+        <w:t>Object(</w:t>
+      </w:r>
+      <w:proofErr w:type="gramEnd"/>
+      <w:r>
+        <w:rPr>
+          <w:lang w:eastAsia="fr-CH"/>
+        </w:rPr>
+        <w:t>) ; Let user = {}</w:t>
+      </w:r>
+    </w:p>
+    <w:p>
+      <w:pPr>
+        <w:pStyle w:val="Paragraphedeliste"/>
+        <w:numPr>
+          <w:ilvl w:val="0"/>
+          <w:numId w:val="35"/>
+        </w:numPr>
+        <w:ind w:left="709"/>
+        <w:rPr>
+          <w:lang w:eastAsia="fr-CH"/>
+        </w:rPr>
+      </w:pPr>
+      <w:proofErr w:type="spellStart"/>
+      <w:r>
+        <w:rPr>
+          <w:lang w:eastAsia="fr-CH"/>
+        </w:rPr>
+        <w:t>Propiedades</w:t>
+      </w:r>
+      <w:proofErr w:type="spellEnd"/>
+      <w:r>
+        <w:rPr>
+          <w:lang w:eastAsia="fr-CH"/>
+        </w:rPr>
+        <w:t> : let user = {</w:t>
+      </w:r>
+      <w:proofErr w:type="spellStart"/>
+      <w:r>
+        <w:rPr>
+          <w:lang w:eastAsia="fr-CH"/>
+        </w:rPr>
+        <w:t>name</w:t>
+      </w:r>
+      <w:proofErr w:type="spellEnd"/>
+      <w:r>
+        <w:rPr>
+          <w:lang w:eastAsia="fr-CH"/>
+        </w:rPr>
+        <w:t> : ‘</w:t>
+      </w:r>
+      <w:proofErr w:type="spellStart"/>
+      <w:r>
+        <w:rPr>
+          <w:lang w:eastAsia="fr-CH"/>
+        </w:rPr>
+        <w:t>Fede</w:t>
+      </w:r>
+      <w:proofErr w:type="spellEnd"/>
+      <w:r>
+        <w:rPr>
+          <w:lang w:eastAsia="fr-CH"/>
+        </w:rPr>
+        <w:t xml:space="preserve">’, </w:t>
+      </w:r>
+      <w:proofErr w:type="spellStart"/>
+      <w:r>
+        <w:rPr>
+          <w:lang w:eastAsia="fr-CH"/>
+        </w:rPr>
+        <w:t>age</w:t>
+      </w:r>
+      <w:proofErr w:type="spellEnd"/>
+      <w:r>
+        <w:rPr>
+          <w:lang w:eastAsia="fr-CH"/>
+        </w:rPr>
+        <w:t> : 30}</w:t>
+      </w:r>
+    </w:p>
+    <w:p>
+      <w:pPr>
+        <w:pStyle w:val="Paragraphedeliste"/>
+        <w:numPr>
+          <w:ilvl w:val="0"/>
+          <w:numId w:val="35"/>
+        </w:numPr>
+        <w:ind w:left="709"/>
+        <w:rPr>
+          <w:lang w:eastAsia="fr-CH"/>
+        </w:rPr>
+      </w:pPr>
+      <w:r>
+        <w:rPr>
+          <w:lang w:eastAsia="fr-CH"/>
+        </w:rPr>
+        <w:t xml:space="preserve">Set </w:t>
+      </w:r>
+      <w:proofErr w:type="spellStart"/>
+      <w:r>
+        <w:rPr>
+          <w:lang w:eastAsia="fr-CH"/>
+        </w:rPr>
+        <w:t>propiedad</w:t>
+      </w:r>
+      <w:proofErr w:type="spellEnd"/>
+      <w:r>
+        <w:rPr>
+          <w:lang w:eastAsia="fr-CH"/>
+        </w:rPr>
+        <w:t> : user[‘</w:t>
+      </w:r>
+      <w:proofErr w:type="spellStart"/>
+      <w:r>
+        <w:rPr>
+          <w:lang w:eastAsia="fr-CH"/>
+        </w:rPr>
+        <w:t>celibataire</w:t>
+      </w:r>
+      <w:proofErr w:type="spellEnd"/>
+      <w:r>
+        <w:rPr>
+          <w:lang w:eastAsia="fr-CH"/>
+        </w:rPr>
+        <w:t xml:space="preserve">’] = </w:t>
+      </w:r>
+      <w:proofErr w:type="spellStart"/>
+      <w:r>
+        <w:rPr>
+          <w:lang w:eastAsia="fr-CH"/>
+        </w:rPr>
+        <w:t>true</w:t>
+      </w:r>
+      <w:proofErr w:type="spellEnd"/>
+      <w:r>
+        <w:rPr>
+          <w:lang w:eastAsia="fr-CH"/>
+        </w:rPr>
+        <w:t> ;</w:t>
+      </w:r>
+    </w:p>
+    <w:p>
+      <w:pPr>
+        <w:pStyle w:val="Paragraphedeliste"/>
+        <w:numPr>
+          <w:ilvl w:val="0"/>
+          <w:numId w:val="35"/>
+        </w:numPr>
+        <w:ind w:left="709"/>
+        <w:rPr>
+          <w:lang w:eastAsia="fr-CH"/>
+        </w:rPr>
+      </w:pPr>
+      <w:proofErr w:type="spellStart"/>
+      <w:r>
+        <w:rPr>
+          <w:lang w:eastAsia="fr-CH"/>
+        </w:rPr>
+        <w:t>Get</w:t>
+      </w:r>
+      <w:proofErr w:type="spellEnd"/>
+      <w:r>
+        <w:rPr>
+          <w:lang w:eastAsia="fr-CH"/>
+        </w:rPr>
+        <w:t xml:space="preserve"> </w:t>
+      </w:r>
+      <w:proofErr w:type="spellStart"/>
+      <w:r>
+        <w:rPr>
+          <w:lang w:eastAsia="fr-CH"/>
+        </w:rPr>
+        <w:t>propiedad</w:t>
+      </w:r>
+      <w:proofErr w:type="spellEnd"/>
+      <w:r>
+        <w:rPr>
+          <w:lang w:eastAsia="fr-CH"/>
+        </w:rPr>
+        <w:t> : user[‘</w:t>
+      </w:r>
+      <w:proofErr w:type="spellStart"/>
+      <w:r>
+        <w:rPr>
+          <w:lang w:eastAsia="fr-CH"/>
+        </w:rPr>
+        <w:t>age</w:t>
+      </w:r>
+      <w:proofErr w:type="spellEnd"/>
+      <w:r>
+        <w:rPr>
+          <w:lang w:eastAsia="fr-CH"/>
+        </w:rPr>
+        <w:t>’] ;</w:t>
+      </w:r>
+    </w:p>
+    <w:p>
+      <w:pPr>
+        <w:pStyle w:val="Paragraphedeliste"/>
+        <w:numPr>
+          <w:ilvl w:val="0"/>
+          <w:numId w:val="35"/>
+        </w:numPr>
+        <w:ind w:left="709"/>
+        <w:rPr>
+          <w:lang w:val="de-CH" w:eastAsia="fr-CH"/>
+        </w:rPr>
+      </w:pPr>
+      <w:proofErr w:type="spellStart"/>
+      <w:r>
+        <w:rPr>
+          <w:lang w:val="de-CH" w:eastAsia="fr-CH"/>
+        </w:rPr>
+        <w:t>Delate</w:t>
+      </w:r>
+      <w:proofErr w:type="spellEnd"/>
+      <w:r>
+        <w:rPr>
+          <w:lang w:val="de-CH" w:eastAsia="fr-CH"/>
+        </w:rPr>
+        <w:t xml:space="preserve"> </w:t>
+      </w:r>
+      <w:proofErr w:type="spellStart"/>
+      <w:proofErr w:type="gramStart"/>
+      <w:r>
+        <w:rPr>
+          <w:lang w:val="de-CH" w:eastAsia="fr-CH"/>
+        </w:rPr>
+        <w:t>propiedad</w:t>
+      </w:r>
+      <w:proofErr w:type="spellEnd"/>
+      <w:r>
+        <w:rPr>
+          <w:lang w:val="de-CH" w:eastAsia="fr-CH"/>
+        </w:rPr>
+        <w:t> :</w:t>
+      </w:r>
+      <w:proofErr w:type="gramEnd"/>
+      <w:r>
+        <w:rPr>
+          <w:lang w:val="de-CH" w:eastAsia="fr-CH"/>
+        </w:rPr>
+        <w:t xml:space="preserve"> </w:t>
+      </w:r>
+      <w:proofErr w:type="spellStart"/>
+      <w:r>
+        <w:rPr>
+          <w:lang w:val="de-CH" w:eastAsia="fr-CH"/>
+        </w:rPr>
+        <w:t>delate</w:t>
+      </w:r>
+      <w:proofErr w:type="spellEnd"/>
+      <w:r>
+        <w:rPr>
+          <w:lang w:val="de-CH" w:eastAsia="fr-CH"/>
+        </w:rPr>
+        <w:t xml:space="preserve"> </w:t>
+      </w:r>
+      <w:proofErr w:type="spellStart"/>
+      <w:r>
+        <w:rPr>
+          <w:lang w:val="de-CH" w:eastAsia="fr-CH"/>
+        </w:rPr>
+        <w:t>user</w:t>
+      </w:r>
+      <w:proofErr w:type="spellEnd"/>
+      <w:r>
+        <w:rPr>
+          <w:lang w:val="de-CH" w:eastAsia="fr-CH"/>
+        </w:rPr>
+        <w:t xml:space="preserve"> [‘</w:t>
+      </w:r>
+      <w:proofErr w:type="spellStart"/>
+      <w:r>
+        <w:rPr>
+          <w:lang w:val="de-CH" w:eastAsia="fr-CH"/>
+        </w:rPr>
+        <w:t>age</w:t>
+      </w:r>
+      <w:proofErr w:type="spellEnd"/>
+      <w:r>
+        <w:rPr>
+          <w:lang w:val="de-CH" w:eastAsia="fr-CH"/>
+        </w:rPr>
+        <w:t>’]</w:t>
+      </w:r>
+      <w:r>
+        <w:rPr>
+          <w:lang w:val="de-CH" w:eastAsia="fr-CH"/>
+        </w:rPr>
+        <w:t>;</w:t>
+      </w:r>
     </w:p>
     <w:p>
       <w:pPr>
@@ -5934,7 +8143,8 @@
         <w:rPr>
           <w:lang w:eastAsia="fr-CH"/>
         </w:rPr>
-        <w:t>Clases</w:t>
+        <w:lastRenderedPageBreak/>
+        <w:t>Inputs</w:t>
       </w:r>
     </w:p>
     <w:p>
@@ -5952,16 +8162,8 @@
         <w:rPr>
           <w:lang w:eastAsia="fr-CH"/>
         </w:rPr>
-        <w:t xml:space="preserve">Fonctions et </w:t>
-      </w:r>
-      <w:proofErr w:type="spellStart"/>
-      <w:r>
-        <w:rPr>
-          <w:lang w:eastAsia="fr-CH"/>
-        </w:rPr>
-        <w:t>méethodes</w:t>
-      </w:r>
-      <w:proofErr w:type="spellEnd"/>
+        <w:t>Import/export</w:t>
+      </w:r>
     </w:p>
     <w:p>
       <w:pPr>
@@ -5974,11 +8176,67 @@
           <w:lang w:eastAsia="fr-CH"/>
         </w:rPr>
       </w:pPr>
-      <w:r>
-        <w:rPr>
-          <w:lang w:eastAsia="fr-CH"/>
-        </w:rPr>
-        <w:t>Inputs</w:t>
+      <w:proofErr w:type="spellStart"/>
+      <w:r>
+        <w:rPr>
+          <w:lang w:eastAsia="fr-CH"/>
+        </w:rPr>
+        <w:t>Coding</w:t>
+      </w:r>
+      <w:proofErr w:type="spellEnd"/>
+      <w:r>
+        <w:rPr>
+          <w:lang w:eastAsia="fr-CH"/>
+        </w:rPr>
+        <w:t xml:space="preserve"> style</w:t>
+      </w:r>
+    </w:p>
+    <w:p>
+      <w:pPr>
+        <w:rPr>
+          <w:lang w:eastAsia="fr-CH"/>
+        </w:rPr>
+      </w:pPr>
+      <w:r>
+        <w:rPr>
+          <w:noProof/>
+          <w:lang w:eastAsia="fr-CH"/>
+        </w:rPr>
+        <w:drawing>
+          <wp:inline distT="0" distB="0" distL="0" distR="0" wp14:anchorId="4B20F212" wp14:editId="35600D07">
+            <wp:extent cx="5760720" cy="4356735"/>
+            <wp:effectExtent l="0" t="0" r="0" b="5715"/>
+            <wp:docPr id="2" name="Image 2"/>
+            <wp:cNvGraphicFramePr>
+              <a:graphicFrameLocks xmlns:a="http://schemas.openxmlformats.org/drawingml/2006/main" noChangeAspect="1"/>
+            </wp:cNvGraphicFramePr>
+            <a:graphic xmlns:a="http://schemas.openxmlformats.org/drawingml/2006/main">
+              <a:graphicData uri="http://schemas.openxmlformats.org/drawingml/2006/picture">
+                <pic:pic xmlns:pic="http://schemas.openxmlformats.org/drawingml/2006/picture">
+                  <pic:nvPicPr>
+                    <pic:cNvPr id="1" name=""/>
+                    <pic:cNvPicPr/>
+                  </pic:nvPicPr>
+                  <pic:blipFill>
+                    <a:blip r:embed="rId14"/>
+                    <a:stretch>
+                      <a:fillRect/>
+                    </a:stretch>
+                  </pic:blipFill>
+                  <pic:spPr>
+                    <a:xfrm>
+                      <a:off x="0" y="0"/>
+                      <a:ext cx="5760720" cy="4356735"/>
+                    </a:xfrm>
+                    <a:prstGeom prst="rect">
+                      <a:avLst/>
+                    </a:prstGeom>
+                  </pic:spPr>
+                </pic:pic>
+              </a:graphicData>
+            </a:graphic>
+          </wp:inline>
+        </w:drawing>
       </w:r>
     </w:p>
     <w:p>
@@ -5996,7 +8254,7 @@
         <w:rPr>
           <w:lang w:eastAsia="fr-CH"/>
         </w:rPr>
-        <w:t>Import/export</w:t>
+        <w:t>Tableau</w:t>
       </w:r>
     </w:p>
     <w:p>
@@ -6010,12 +8268,6 @@
           <w:lang w:eastAsia="fr-CH"/>
         </w:rPr>
       </w:pPr>
-      <w:r>
-        <w:rPr>
-          <w:lang w:eastAsia="fr-CH"/>
-        </w:rPr>
-        <w:t>Tableau</w:t>
-      </w:r>
     </w:p>
     <w:p>
       <w:pPr>
@@ -6028,12 +8280,14 @@
           <w:lang w:eastAsia="fr-CH"/>
         </w:rPr>
       </w:pPr>
+      <w:proofErr w:type="spellStart"/>
       <w:r>
         <w:rPr>
           <w:lang w:eastAsia="fr-CH"/>
         </w:rPr>
         <w:t>Canvas</w:t>
       </w:r>
+      <w:proofErr w:type="spellEnd"/>
     </w:p>
     <w:p>
       <w:pPr>
@@ -6114,8 +8368,8 @@
       </w:r>
     </w:p>
     <w:sectPr>
-      <w:headerReference w:type="default" r:id="rId14"/>
-      <w:footerReference w:type="default" r:id="rId15"/>
+      <w:headerReference w:type="default" r:id="rId15"/>
+      <w:footerReference w:type="default" r:id="rId16"/>
       <w:pgSz w:w="11906" w:h="16838"/>
       <w:pgMar w:top="1417" w:right="1417" w:bottom="1417" w:left="1417" w:header="708" w:footer="708" w:gutter="0"/>
       <w:pgNumType w:start="0"/>
@@ -7144,6 +9398,119 @@
     </w:lvl>
   </w:abstractNum>
   <w:abstractNum w:abstractNumId="6" w15:restartNumberingAfterBreak="0">
+    <w:nsid w:val="0A3E1048"/>
+    <w:multiLevelType w:val="hybridMultilevel"/>
+    <w:tmpl w:val="DCF40E62"/>
+    <w:lvl w:ilvl="0" w:tplc="100C0005">
+      <w:start w:val="1"/>
+      <w:numFmt w:val="bullet"/>
+      <w:lvlText w:val=""/>
+      <w:lvlJc w:val="left"/>
+      <w:pPr>
+        <w:ind w:left="720" w:hanging="360"/>
+      </w:pPr>
+      <w:rPr>
+        <w:rFonts w:ascii="Wingdings" w:hAnsi="Wingdings" w:hint="default"/>
+      </w:rPr>
+    </w:lvl>
+    <w:lvl w:ilvl="1" w:tplc="100C0003" w:tentative="1">
+      <w:start w:val="1"/>
+      <w:numFmt w:val="bullet"/>
+      <w:lvlText w:val="o"/>
+      <w:lvlJc w:val="left"/>
+      <w:pPr>
+        <w:ind w:left="1440" w:hanging="360"/>
+      </w:pPr>
+      <w:rPr>
+        <w:rFonts w:ascii="Courier New" w:hAnsi="Courier New" w:cs="Courier New" w:hint="default"/>
+      </w:rPr>
+    </w:lvl>
+    <w:lvl w:ilvl="2" w:tplc="100C0005" w:tentative="1">
+      <w:start w:val="1"/>
+      <w:numFmt w:val="bullet"/>
+      <w:lvlText w:val=""/>
+      <w:lvlJc w:val="left"/>
+      <w:pPr>
+        <w:ind w:left="2160" w:hanging="360"/>
+      </w:pPr>
+      <w:rPr>
+        <w:rFonts w:ascii="Wingdings" w:hAnsi="Wingdings" w:hint="default"/>
+      </w:rPr>
+    </w:lvl>
+    <w:lvl w:ilvl="3" w:tplc="100C0001" w:tentative="1">
+      <w:start w:val="1"/>
+      <w:numFmt w:val="bullet"/>
+      <w:lvlText w:val=""/>
+      <w:lvlJc w:val="left"/>
+      <w:pPr>
+        <w:ind w:left="2880" w:hanging="360"/>
+      </w:pPr>
+      <w:rPr>
+        <w:rFonts w:ascii="Symbol" w:hAnsi="Symbol" w:hint="default"/>
+      </w:rPr>
+    </w:lvl>
+    <w:lvl w:ilvl="4" w:tplc="100C0003" w:tentative="1">
+      <w:start w:val="1"/>
+      <w:numFmt w:val="bullet"/>
+      <w:lvlText w:val="o"/>
+      <w:lvlJc w:val="left"/>
+      <w:pPr>
+        <w:ind w:left="3600" w:hanging="360"/>
+      </w:pPr>
+      <w:rPr>
+        <w:rFonts w:ascii="Courier New" w:hAnsi="Courier New" w:cs="Courier New" w:hint="default"/>
+      </w:rPr>
+    </w:lvl>
+    <w:lvl w:ilvl="5" w:tplc="100C0005" w:tentative="1">
+      <w:start w:val="1"/>
+      <w:numFmt w:val="bullet"/>
+      <w:lvlText w:val=""/>
+      <w:lvlJc w:val="left"/>
+      <w:pPr>
+        <w:ind w:left="4320" w:hanging="360"/>
+      </w:pPr>
+      <w:rPr>
+        <w:rFonts w:ascii="Wingdings" w:hAnsi="Wingdings" w:hint="default"/>
+      </w:rPr>
+    </w:lvl>
+    <w:lvl w:ilvl="6" w:tplc="100C0001" w:tentative="1">
+      <w:start w:val="1"/>
+      <w:numFmt w:val="bullet"/>
+      <w:lvlText w:val=""/>
+      <w:lvlJc w:val="left"/>
+      <w:pPr>
+        <w:ind w:left="5040" w:hanging="360"/>
+      </w:pPr>
+      <w:rPr>
+        <w:rFonts w:ascii="Symbol" w:hAnsi="Symbol" w:hint="default"/>
+      </w:rPr>
+    </w:lvl>
+    <w:lvl w:ilvl="7" w:tplc="100C0003" w:tentative="1">
+      <w:start w:val="1"/>
+      <w:numFmt w:val="bullet"/>
+      <w:lvlText w:val="o"/>
+      <w:lvlJc w:val="left"/>
+      <w:pPr>
+        <w:ind w:left="5760" w:hanging="360"/>
+      </w:pPr>
+      <w:rPr>
+        <w:rFonts w:ascii="Courier New" w:hAnsi="Courier New" w:cs="Courier New" w:hint="default"/>
+      </w:rPr>
+    </w:lvl>
+    <w:lvl w:ilvl="8" w:tplc="100C0005" w:tentative="1">
+      <w:start w:val="1"/>
+      <w:numFmt w:val="bullet"/>
+      <w:lvlText w:val=""/>
+      <w:lvlJc w:val="left"/>
+      <w:pPr>
+        <w:ind w:left="6480" w:hanging="360"/>
+      </w:pPr>
+      <w:rPr>
+        <w:rFonts w:ascii="Wingdings" w:hAnsi="Wingdings" w:hint="default"/>
+      </w:rPr>
+    </w:lvl>
+  </w:abstractNum>
+  <w:abstractNum w:abstractNumId="7" w15:restartNumberingAfterBreak="0">
     <w:nsid w:val="0C942B19"/>
     <w:multiLevelType w:val="hybridMultilevel"/>
     <w:tmpl w:val="4BD82F6A"/>
@@ -7256,7 +9623,7 @@
       </w:rPr>
     </w:lvl>
   </w:abstractNum>
-  <w:abstractNum w:abstractNumId="7" w15:restartNumberingAfterBreak="0">
+  <w:abstractNum w:abstractNumId="8" w15:restartNumberingAfterBreak="0">
     <w:nsid w:val="0E7377CF"/>
     <w:multiLevelType w:val="multilevel"/>
     <w:tmpl w:val="6CD6AE72"/>
@@ -7351,7 +9718,7 @@
       </w:pPr>
     </w:lvl>
   </w:abstractNum>
-  <w:abstractNum w:abstractNumId="8" w15:restartNumberingAfterBreak="0">
+  <w:abstractNum w:abstractNumId="9" w15:restartNumberingAfterBreak="0">
     <w:nsid w:val="107F15AA"/>
     <w:multiLevelType w:val="hybridMultilevel"/>
     <w:tmpl w:val="70223066"/>
@@ -7464,7 +9831,7 @@
       </w:rPr>
     </w:lvl>
   </w:abstractNum>
-  <w:abstractNum w:abstractNumId="9" w15:restartNumberingAfterBreak="0">
+  <w:abstractNum w:abstractNumId="10" w15:restartNumberingAfterBreak="0">
     <w:nsid w:val="17B77874"/>
     <w:multiLevelType w:val="hybridMultilevel"/>
     <w:tmpl w:val="77544EAC"/>
@@ -7577,7 +9944,233 @@
       </w:rPr>
     </w:lvl>
   </w:abstractNum>
-  <w:abstractNum w:abstractNumId="10" w15:restartNumberingAfterBreak="0">
+  <w:abstractNum w:abstractNumId="11" w15:restartNumberingAfterBreak="0">
+    <w:nsid w:val="186F0FF3"/>
+    <w:multiLevelType w:val="hybridMultilevel"/>
+    <w:tmpl w:val="E61684B8"/>
+    <w:lvl w:ilvl="0" w:tplc="100C0005">
+      <w:start w:val="1"/>
+      <w:numFmt w:val="bullet"/>
+      <w:lvlText w:val=""/>
+      <w:lvlJc w:val="left"/>
+      <w:pPr>
+        <w:ind w:left="720" w:hanging="360"/>
+      </w:pPr>
+      <w:rPr>
+        <w:rFonts w:ascii="Wingdings" w:hAnsi="Wingdings" w:hint="default"/>
+      </w:rPr>
+    </w:lvl>
+    <w:lvl w:ilvl="1" w:tplc="100C0003" w:tentative="1">
+      <w:start w:val="1"/>
+      <w:numFmt w:val="bullet"/>
+      <w:lvlText w:val="o"/>
+      <w:lvlJc w:val="left"/>
+      <w:pPr>
+        <w:ind w:left="1440" w:hanging="360"/>
+      </w:pPr>
+      <w:rPr>
+        <w:rFonts w:ascii="Courier New" w:hAnsi="Courier New" w:cs="Courier New" w:hint="default"/>
+      </w:rPr>
+    </w:lvl>
+    <w:lvl w:ilvl="2" w:tplc="100C0005" w:tentative="1">
+      <w:start w:val="1"/>
+      <w:numFmt w:val="bullet"/>
+      <w:lvlText w:val=""/>
+      <w:lvlJc w:val="left"/>
+      <w:pPr>
+        <w:ind w:left="2160" w:hanging="360"/>
+      </w:pPr>
+      <w:rPr>
+        <w:rFonts w:ascii="Wingdings" w:hAnsi="Wingdings" w:hint="default"/>
+      </w:rPr>
+    </w:lvl>
+    <w:lvl w:ilvl="3" w:tplc="100C0001" w:tentative="1">
+      <w:start w:val="1"/>
+      <w:numFmt w:val="bullet"/>
+      <w:lvlText w:val=""/>
+      <w:lvlJc w:val="left"/>
+      <w:pPr>
+        <w:ind w:left="2880" w:hanging="360"/>
+      </w:pPr>
+      <w:rPr>
+        <w:rFonts w:ascii="Symbol" w:hAnsi="Symbol" w:hint="default"/>
+      </w:rPr>
+    </w:lvl>
+    <w:lvl w:ilvl="4" w:tplc="100C0003" w:tentative="1">
+      <w:start w:val="1"/>
+      <w:numFmt w:val="bullet"/>
+      <w:lvlText w:val="o"/>
+      <w:lvlJc w:val="left"/>
+      <w:pPr>
+        <w:ind w:left="3600" w:hanging="360"/>
+      </w:pPr>
+      <w:rPr>
+        <w:rFonts w:ascii="Courier New" w:hAnsi="Courier New" w:cs="Courier New" w:hint="default"/>
+      </w:rPr>
+    </w:lvl>
+    <w:lvl w:ilvl="5" w:tplc="100C0005" w:tentative="1">
+      <w:start w:val="1"/>
+      <w:numFmt w:val="bullet"/>
+      <w:lvlText w:val=""/>
+      <w:lvlJc w:val="left"/>
+      <w:pPr>
+        <w:ind w:left="4320" w:hanging="360"/>
+      </w:pPr>
+      <w:rPr>
+        <w:rFonts w:ascii="Wingdings" w:hAnsi="Wingdings" w:hint="default"/>
+      </w:rPr>
+    </w:lvl>
+    <w:lvl w:ilvl="6" w:tplc="100C0001" w:tentative="1">
+      <w:start w:val="1"/>
+      <w:numFmt w:val="bullet"/>
+      <w:lvlText w:val=""/>
+      <w:lvlJc w:val="left"/>
+      <w:pPr>
+        <w:ind w:left="5040" w:hanging="360"/>
+      </w:pPr>
+      <w:rPr>
+        <w:rFonts w:ascii="Symbol" w:hAnsi="Symbol" w:hint="default"/>
+      </w:rPr>
+    </w:lvl>
+    <w:lvl w:ilvl="7" w:tplc="100C0003" w:tentative="1">
+      <w:start w:val="1"/>
+      <w:numFmt w:val="bullet"/>
+      <w:lvlText w:val="o"/>
+      <w:lvlJc w:val="left"/>
+      <w:pPr>
+        <w:ind w:left="5760" w:hanging="360"/>
+      </w:pPr>
+      <w:rPr>
+        <w:rFonts w:ascii="Courier New" w:hAnsi="Courier New" w:cs="Courier New" w:hint="default"/>
+      </w:rPr>
+    </w:lvl>
+    <w:lvl w:ilvl="8" w:tplc="100C0005" w:tentative="1">
+      <w:start w:val="1"/>
+      <w:numFmt w:val="bullet"/>
+      <w:lvlText w:val=""/>
+      <w:lvlJc w:val="left"/>
+      <w:pPr>
+        <w:ind w:left="6480" w:hanging="360"/>
+      </w:pPr>
+      <w:rPr>
+        <w:rFonts w:ascii="Wingdings" w:hAnsi="Wingdings" w:hint="default"/>
+      </w:rPr>
+    </w:lvl>
+  </w:abstractNum>
+  <w:abstractNum w:abstractNumId="12" w15:restartNumberingAfterBreak="0">
+    <w:nsid w:val="193A095F"/>
+    <w:multiLevelType w:val="hybridMultilevel"/>
+    <w:tmpl w:val="F4EE0B94"/>
+    <w:lvl w:ilvl="0" w:tplc="100C0005">
+      <w:start w:val="1"/>
+      <w:numFmt w:val="bullet"/>
+      <w:lvlText w:val=""/>
+      <w:lvlJc w:val="left"/>
+      <w:pPr>
+        <w:ind w:left="720" w:hanging="360"/>
+      </w:pPr>
+      <w:rPr>
+        <w:rFonts w:ascii="Wingdings" w:hAnsi="Wingdings" w:hint="default"/>
+      </w:rPr>
+    </w:lvl>
+    <w:lvl w:ilvl="1" w:tplc="100C0003" w:tentative="1">
+      <w:start w:val="1"/>
+      <w:numFmt w:val="bullet"/>
+      <w:lvlText w:val="o"/>
+      <w:lvlJc w:val="left"/>
+      <w:pPr>
+        <w:ind w:left="1440" w:hanging="360"/>
+      </w:pPr>
+      <w:rPr>
+        <w:rFonts w:ascii="Courier New" w:hAnsi="Courier New" w:cs="Courier New" w:hint="default"/>
+      </w:rPr>
+    </w:lvl>
+    <w:lvl w:ilvl="2" w:tplc="100C0005" w:tentative="1">
+      <w:start w:val="1"/>
+      <w:numFmt w:val="bullet"/>
+      <w:lvlText w:val=""/>
+      <w:lvlJc w:val="left"/>
+      <w:pPr>
+        <w:ind w:left="2160" w:hanging="360"/>
+      </w:pPr>
+      <w:rPr>
+        <w:rFonts w:ascii="Wingdings" w:hAnsi="Wingdings" w:hint="default"/>
+      </w:rPr>
+    </w:lvl>
+    <w:lvl w:ilvl="3" w:tplc="100C0001" w:tentative="1">
+      <w:start w:val="1"/>
+      <w:numFmt w:val="bullet"/>
+      <w:lvlText w:val=""/>
+      <w:lvlJc w:val="left"/>
+      <w:pPr>
+        <w:ind w:left="2880" w:hanging="360"/>
+      </w:pPr>
+      <w:rPr>
+        <w:rFonts w:ascii="Symbol" w:hAnsi="Symbol" w:hint="default"/>
+      </w:rPr>
+    </w:lvl>
+    <w:lvl w:ilvl="4" w:tplc="100C0003" w:tentative="1">
+      <w:start w:val="1"/>
+      <w:numFmt w:val="bullet"/>
+      <w:lvlText w:val="o"/>
+      <w:lvlJc w:val="left"/>
+      <w:pPr>
+        <w:ind w:left="3600" w:hanging="360"/>
+      </w:pPr>
+      <w:rPr>
+        <w:rFonts w:ascii="Courier New" w:hAnsi="Courier New" w:cs="Courier New" w:hint="default"/>
+      </w:rPr>
+    </w:lvl>
+    <w:lvl w:ilvl="5" w:tplc="100C0005" w:tentative="1">
+      <w:start w:val="1"/>
+      <w:numFmt w:val="bullet"/>
+      <w:lvlText w:val=""/>
+      <w:lvlJc w:val="left"/>
+      <w:pPr>
+        <w:ind w:left="4320" w:hanging="360"/>
+      </w:pPr>
+      <w:rPr>
+        <w:rFonts w:ascii="Wingdings" w:hAnsi="Wingdings" w:hint="default"/>
+      </w:rPr>
+    </w:lvl>
+    <w:lvl w:ilvl="6" w:tplc="100C0001" w:tentative="1">
+      <w:start w:val="1"/>
+      <w:numFmt w:val="bullet"/>
+      <w:lvlText w:val=""/>
+      <w:lvlJc w:val="left"/>
+      <w:pPr>
+        <w:ind w:left="5040" w:hanging="360"/>
+      </w:pPr>
+      <w:rPr>
+        <w:rFonts w:ascii="Symbol" w:hAnsi="Symbol" w:hint="default"/>
+      </w:rPr>
+    </w:lvl>
+    <w:lvl w:ilvl="7" w:tplc="100C0003" w:tentative="1">
+      <w:start w:val="1"/>
+      <w:numFmt w:val="bullet"/>
+      <w:lvlText w:val="o"/>
+      <w:lvlJc w:val="left"/>
+      <w:pPr>
+        <w:ind w:left="5760" w:hanging="360"/>
+      </w:pPr>
+      <w:rPr>
+        <w:rFonts w:ascii="Courier New" w:hAnsi="Courier New" w:cs="Courier New" w:hint="default"/>
+      </w:rPr>
+    </w:lvl>
+    <w:lvl w:ilvl="8" w:tplc="100C0005" w:tentative="1">
+      <w:start w:val="1"/>
+      <w:numFmt w:val="bullet"/>
+      <w:lvlText w:val=""/>
+      <w:lvlJc w:val="left"/>
+      <w:pPr>
+        <w:ind w:left="6480" w:hanging="360"/>
+      </w:pPr>
+      <w:rPr>
+        <w:rFonts w:ascii="Wingdings" w:hAnsi="Wingdings" w:hint="default"/>
+      </w:rPr>
+    </w:lvl>
+  </w:abstractNum>
+  <w:abstractNum w:abstractNumId="13" w15:restartNumberingAfterBreak="0">
     <w:nsid w:val="1B577FF7"/>
     <w:multiLevelType w:val="hybridMultilevel"/>
     <w:tmpl w:val="46220874"/>
@@ -7666,7 +10259,7 @@
       </w:pPr>
     </w:lvl>
   </w:abstractNum>
-  <w:abstractNum w:abstractNumId="11" w15:restartNumberingAfterBreak="0">
+  <w:abstractNum w:abstractNumId="14" w15:restartNumberingAfterBreak="0">
     <w:nsid w:val="1C5232AA"/>
     <w:multiLevelType w:val="hybridMultilevel"/>
     <w:tmpl w:val="046ABC18"/>
@@ -7778,7 +10371,7 @@
       </w:rPr>
     </w:lvl>
   </w:abstractNum>
-  <w:abstractNum w:abstractNumId="12" w15:restartNumberingAfterBreak="0">
+  <w:abstractNum w:abstractNumId="15" w15:restartNumberingAfterBreak="0">
     <w:nsid w:val="1EA314B5"/>
     <w:multiLevelType w:val="multilevel"/>
     <w:tmpl w:val="3C90F4C4"/>
@@ -7904,7 +10497,7 @@
       </w:rPr>
     </w:lvl>
   </w:abstractNum>
-  <w:abstractNum w:abstractNumId="13" w15:restartNumberingAfterBreak="0">
+  <w:abstractNum w:abstractNumId="16" w15:restartNumberingAfterBreak="0">
     <w:nsid w:val="20CB35C8"/>
     <w:multiLevelType w:val="hybridMultilevel"/>
     <w:tmpl w:val="2AA2EA56"/>
@@ -8017,7 +10610,346 @@
       </w:rPr>
     </w:lvl>
   </w:abstractNum>
-  <w:abstractNum w:abstractNumId="14" w15:restartNumberingAfterBreak="0">
+  <w:abstractNum w:abstractNumId="17" w15:restartNumberingAfterBreak="0">
+    <w:nsid w:val="2C69002F"/>
+    <w:multiLevelType w:val="hybridMultilevel"/>
+    <w:tmpl w:val="9132AFCE"/>
+    <w:lvl w:ilvl="0" w:tplc="100C0005">
+      <w:start w:val="1"/>
+      <w:numFmt w:val="bullet"/>
+      <w:lvlText w:val=""/>
+      <w:lvlJc w:val="left"/>
+      <w:pPr>
+        <w:ind w:left="720" w:hanging="360"/>
+      </w:pPr>
+      <w:rPr>
+        <w:rFonts w:ascii="Wingdings" w:hAnsi="Wingdings" w:hint="default"/>
+      </w:rPr>
+    </w:lvl>
+    <w:lvl w:ilvl="1" w:tplc="100C0003" w:tentative="1">
+      <w:start w:val="1"/>
+      <w:numFmt w:val="bullet"/>
+      <w:lvlText w:val="o"/>
+      <w:lvlJc w:val="left"/>
+      <w:pPr>
+        <w:ind w:left="1440" w:hanging="360"/>
+      </w:pPr>
+      <w:rPr>
+        <w:rFonts w:ascii="Courier New" w:hAnsi="Courier New" w:cs="Courier New" w:hint="default"/>
+      </w:rPr>
+    </w:lvl>
+    <w:lvl w:ilvl="2" w:tplc="100C0005" w:tentative="1">
+      <w:start w:val="1"/>
+      <w:numFmt w:val="bullet"/>
+      <w:lvlText w:val=""/>
+      <w:lvlJc w:val="left"/>
+      <w:pPr>
+        <w:ind w:left="2160" w:hanging="360"/>
+      </w:pPr>
+      <w:rPr>
+        <w:rFonts w:ascii="Wingdings" w:hAnsi="Wingdings" w:hint="default"/>
+      </w:rPr>
+    </w:lvl>
+    <w:lvl w:ilvl="3" w:tplc="100C0001" w:tentative="1">
+      <w:start w:val="1"/>
+      <w:numFmt w:val="bullet"/>
+      <w:lvlText w:val=""/>
+      <w:lvlJc w:val="left"/>
+      <w:pPr>
+        <w:ind w:left="2880" w:hanging="360"/>
+      </w:pPr>
+      <w:rPr>
+        <w:rFonts w:ascii="Symbol" w:hAnsi="Symbol" w:hint="default"/>
+      </w:rPr>
+    </w:lvl>
+    <w:lvl w:ilvl="4" w:tplc="100C0003" w:tentative="1">
+      <w:start w:val="1"/>
+      <w:numFmt w:val="bullet"/>
+      <w:lvlText w:val="o"/>
+      <w:lvlJc w:val="left"/>
+      <w:pPr>
+        <w:ind w:left="3600" w:hanging="360"/>
+      </w:pPr>
+      <w:rPr>
+        <w:rFonts w:ascii="Courier New" w:hAnsi="Courier New" w:cs="Courier New" w:hint="default"/>
+      </w:rPr>
+    </w:lvl>
+    <w:lvl w:ilvl="5" w:tplc="100C0005" w:tentative="1">
+      <w:start w:val="1"/>
+      <w:numFmt w:val="bullet"/>
+      <w:lvlText w:val=""/>
+      <w:lvlJc w:val="left"/>
+      <w:pPr>
+        <w:ind w:left="4320" w:hanging="360"/>
+      </w:pPr>
+      <w:rPr>
+        <w:rFonts w:ascii="Wingdings" w:hAnsi="Wingdings" w:hint="default"/>
+      </w:rPr>
+    </w:lvl>
+    <w:lvl w:ilvl="6" w:tplc="100C0001" w:tentative="1">
+      <w:start w:val="1"/>
+      <w:numFmt w:val="bullet"/>
+      <w:lvlText w:val=""/>
+      <w:lvlJc w:val="left"/>
+      <w:pPr>
+        <w:ind w:left="5040" w:hanging="360"/>
+      </w:pPr>
+      <w:rPr>
+        <w:rFonts w:ascii="Symbol" w:hAnsi="Symbol" w:hint="default"/>
+      </w:rPr>
+    </w:lvl>
+    <w:lvl w:ilvl="7" w:tplc="100C0003" w:tentative="1">
+      <w:start w:val="1"/>
+      <w:numFmt w:val="bullet"/>
+      <w:lvlText w:val="o"/>
+      <w:lvlJc w:val="left"/>
+      <w:pPr>
+        <w:ind w:left="5760" w:hanging="360"/>
+      </w:pPr>
+      <w:rPr>
+        <w:rFonts w:ascii="Courier New" w:hAnsi="Courier New" w:cs="Courier New" w:hint="default"/>
+      </w:rPr>
+    </w:lvl>
+    <w:lvl w:ilvl="8" w:tplc="100C0005" w:tentative="1">
+      <w:start w:val="1"/>
+      <w:numFmt w:val="bullet"/>
+      <w:lvlText w:val=""/>
+      <w:lvlJc w:val="left"/>
+      <w:pPr>
+        <w:ind w:left="6480" w:hanging="360"/>
+      </w:pPr>
+      <w:rPr>
+        <w:rFonts w:ascii="Wingdings" w:hAnsi="Wingdings" w:hint="default"/>
+      </w:rPr>
+    </w:lvl>
+  </w:abstractNum>
+  <w:abstractNum w:abstractNumId="18" w15:restartNumberingAfterBreak="0">
+    <w:nsid w:val="3899789B"/>
+    <w:multiLevelType w:val="hybridMultilevel"/>
+    <w:tmpl w:val="450893E8"/>
+    <w:lvl w:ilvl="0" w:tplc="100C0005">
+      <w:start w:val="1"/>
+      <w:numFmt w:val="bullet"/>
+      <w:lvlText w:val=""/>
+      <w:lvlJc w:val="left"/>
+      <w:pPr>
+        <w:ind w:left="720" w:hanging="360"/>
+      </w:pPr>
+      <w:rPr>
+        <w:rFonts w:ascii="Wingdings" w:hAnsi="Wingdings" w:hint="default"/>
+      </w:rPr>
+    </w:lvl>
+    <w:lvl w:ilvl="1" w:tplc="100C0003" w:tentative="1">
+      <w:start w:val="1"/>
+      <w:numFmt w:val="bullet"/>
+      <w:lvlText w:val="o"/>
+      <w:lvlJc w:val="left"/>
+      <w:pPr>
+        <w:ind w:left="1440" w:hanging="360"/>
+      </w:pPr>
+      <w:rPr>
+        <w:rFonts w:ascii="Courier New" w:hAnsi="Courier New" w:cs="Courier New" w:hint="default"/>
+      </w:rPr>
+    </w:lvl>
+    <w:lvl w:ilvl="2" w:tplc="100C0005" w:tentative="1">
+      <w:start w:val="1"/>
+      <w:numFmt w:val="bullet"/>
+      <w:lvlText w:val=""/>
+      <w:lvlJc w:val="left"/>
+      <w:pPr>
+        <w:ind w:left="2160" w:hanging="360"/>
+      </w:pPr>
+      <w:rPr>
+        <w:rFonts w:ascii="Wingdings" w:hAnsi="Wingdings" w:hint="default"/>
+      </w:rPr>
+    </w:lvl>
+    <w:lvl w:ilvl="3" w:tplc="100C0001" w:tentative="1">
+      <w:start w:val="1"/>
+      <w:numFmt w:val="bullet"/>
+      <w:lvlText w:val=""/>
+      <w:lvlJc w:val="left"/>
+      <w:pPr>
+        <w:ind w:left="2880" w:hanging="360"/>
+      </w:pPr>
+      <w:rPr>
+        <w:rFonts w:ascii="Symbol" w:hAnsi="Symbol" w:hint="default"/>
+      </w:rPr>
+    </w:lvl>
+    <w:lvl w:ilvl="4" w:tplc="100C0003" w:tentative="1">
+      <w:start w:val="1"/>
+      <w:numFmt w:val="bullet"/>
+      <w:lvlText w:val="o"/>
+      <w:lvlJc w:val="left"/>
+      <w:pPr>
+        <w:ind w:left="3600" w:hanging="360"/>
+      </w:pPr>
+      <w:rPr>
+        <w:rFonts w:ascii="Courier New" w:hAnsi="Courier New" w:cs="Courier New" w:hint="default"/>
+      </w:rPr>
+    </w:lvl>
+    <w:lvl w:ilvl="5" w:tplc="100C0005" w:tentative="1">
+      <w:start w:val="1"/>
+      <w:numFmt w:val="bullet"/>
+      <w:lvlText w:val=""/>
+      <w:lvlJc w:val="left"/>
+      <w:pPr>
+        <w:ind w:left="4320" w:hanging="360"/>
+      </w:pPr>
+      <w:rPr>
+        <w:rFonts w:ascii="Wingdings" w:hAnsi="Wingdings" w:hint="default"/>
+      </w:rPr>
+    </w:lvl>
+    <w:lvl w:ilvl="6" w:tplc="100C0001" w:tentative="1">
+      <w:start w:val="1"/>
+      <w:numFmt w:val="bullet"/>
+      <w:lvlText w:val=""/>
+      <w:lvlJc w:val="left"/>
+      <w:pPr>
+        <w:ind w:left="5040" w:hanging="360"/>
+      </w:pPr>
+      <w:rPr>
+        <w:rFonts w:ascii="Symbol" w:hAnsi="Symbol" w:hint="default"/>
+      </w:rPr>
+    </w:lvl>
+    <w:lvl w:ilvl="7" w:tplc="100C0003" w:tentative="1">
+      <w:start w:val="1"/>
+      <w:numFmt w:val="bullet"/>
+      <w:lvlText w:val="o"/>
+      <w:lvlJc w:val="left"/>
+      <w:pPr>
+        <w:ind w:left="5760" w:hanging="360"/>
+      </w:pPr>
+      <w:rPr>
+        <w:rFonts w:ascii="Courier New" w:hAnsi="Courier New" w:cs="Courier New" w:hint="default"/>
+      </w:rPr>
+    </w:lvl>
+    <w:lvl w:ilvl="8" w:tplc="100C0005" w:tentative="1">
+      <w:start w:val="1"/>
+      <w:numFmt w:val="bullet"/>
+      <w:lvlText w:val=""/>
+      <w:lvlJc w:val="left"/>
+      <w:pPr>
+        <w:ind w:left="6480" w:hanging="360"/>
+      </w:pPr>
+      <w:rPr>
+        <w:rFonts w:ascii="Wingdings" w:hAnsi="Wingdings" w:hint="default"/>
+      </w:rPr>
+    </w:lvl>
+  </w:abstractNum>
+  <w:abstractNum w:abstractNumId="19" w15:restartNumberingAfterBreak="0">
+    <w:nsid w:val="3CBE0FCC"/>
+    <w:multiLevelType w:val="hybridMultilevel"/>
+    <w:tmpl w:val="DFF2F5A2"/>
+    <w:lvl w:ilvl="0" w:tplc="100C0005">
+      <w:start w:val="1"/>
+      <w:numFmt w:val="bullet"/>
+      <w:lvlText w:val=""/>
+      <w:lvlJc w:val="left"/>
+      <w:pPr>
+        <w:ind w:left="720" w:hanging="360"/>
+      </w:pPr>
+      <w:rPr>
+        <w:rFonts w:ascii="Wingdings" w:hAnsi="Wingdings" w:hint="default"/>
+      </w:rPr>
+    </w:lvl>
+    <w:lvl w:ilvl="1" w:tplc="100C0003" w:tentative="1">
+      <w:start w:val="1"/>
+      <w:numFmt w:val="bullet"/>
+      <w:lvlText w:val="o"/>
+      <w:lvlJc w:val="left"/>
+      <w:pPr>
+        <w:ind w:left="1440" w:hanging="360"/>
+      </w:pPr>
+      <w:rPr>
+        <w:rFonts w:ascii="Courier New" w:hAnsi="Courier New" w:cs="Courier New" w:hint="default"/>
+      </w:rPr>
+    </w:lvl>
+    <w:lvl w:ilvl="2" w:tplc="100C0005" w:tentative="1">
+      <w:start w:val="1"/>
+      <w:numFmt w:val="bullet"/>
+      <w:lvlText w:val=""/>
+      <w:lvlJc w:val="left"/>
+      <w:pPr>
+        <w:ind w:left="2160" w:hanging="360"/>
+      </w:pPr>
+      <w:rPr>
+        <w:rFonts w:ascii="Wingdings" w:hAnsi="Wingdings" w:hint="default"/>
+      </w:rPr>
+    </w:lvl>
+    <w:lvl w:ilvl="3" w:tplc="100C0001" w:tentative="1">
+      <w:start w:val="1"/>
+      <w:numFmt w:val="bullet"/>
+      <w:lvlText w:val=""/>
+      <w:lvlJc w:val="left"/>
+      <w:pPr>
+        <w:ind w:left="2880" w:hanging="360"/>
+      </w:pPr>
+      <w:rPr>
+        <w:rFonts w:ascii="Symbol" w:hAnsi="Symbol" w:hint="default"/>
+      </w:rPr>
+    </w:lvl>
+    <w:lvl w:ilvl="4" w:tplc="100C0003" w:tentative="1">
+      <w:start w:val="1"/>
+      <w:numFmt w:val="bullet"/>
+      <w:lvlText w:val="o"/>
+      <w:lvlJc w:val="left"/>
+      <w:pPr>
+        <w:ind w:left="3600" w:hanging="360"/>
+      </w:pPr>
+      <w:rPr>
+        <w:rFonts w:ascii="Courier New" w:hAnsi="Courier New" w:cs="Courier New" w:hint="default"/>
+      </w:rPr>
+    </w:lvl>
+    <w:lvl w:ilvl="5" w:tplc="100C0005" w:tentative="1">
+      <w:start w:val="1"/>
+      <w:numFmt w:val="bullet"/>
+      <w:lvlText w:val=""/>
+      <w:lvlJc w:val="left"/>
+      <w:pPr>
+        <w:ind w:left="4320" w:hanging="360"/>
+      </w:pPr>
+      <w:rPr>
+        <w:rFonts w:ascii="Wingdings" w:hAnsi="Wingdings" w:hint="default"/>
+      </w:rPr>
+    </w:lvl>
+    <w:lvl w:ilvl="6" w:tplc="100C0001" w:tentative="1">
+      <w:start w:val="1"/>
+      <w:numFmt w:val="bullet"/>
+      <w:lvlText w:val=""/>
+      <w:lvlJc w:val="left"/>
+      <w:pPr>
+        <w:ind w:left="5040" w:hanging="360"/>
+      </w:pPr>
+      <w:rPr>
+        <w:rFonts w:ascii="Symbol" w:hAnsi="Symbol" w:hint="default"/>
+      </w:rPr>
+    </w:lvl>
+    <w:lvl w:ilvl="7" w:tplc="100C0003" w:tentative="1">
+      <w:start w:val="1"/>
+      <w:numFmt w:val="bullet"/>
+      <w:lvlText w:val="o"/>
+      <w:lvlJc w:val="left"/>
+      <w:pPr>
+        <w:ind w:left="5760" w:hanging="360"/>
+      </w:pPr>
+      <w:rPr>
+        <w:rFonts w:ascii="Courier New" w:hAnsi="Courier New" w:cs="Courier New" w:hint="default"/>
+      </w:rPr>
+    </w:lvl>
+    <w:lvl w:ilvl="8" w:tplc="100C0005" w:tentative="1">
+      <w:start w:val="1"/>
+      <w:numFmt w:val="bullet"/>
+      <w:lvlText w:val=""/>
+      <w:lvlJc w:val="left"/>
+      <w:pPr>
+        <w:ind w:left="6480" w:hanging="360"/>
+      </w:pPr>
+      <w:rPr>
+        <w:rFonts w:ascii="Wingdings" w:hAnsi="Wingdings" w:hint="default"/>
+      </w:rPr>
+    </w:lvl>
+  </w:abstractNum>
+  <w:abstractNum w:abstractNumId="20" w15:restartNumberingAfterBreak="0">
     <w:nsid w:val="3D385E6E"/>
     <w:multiLevelType w:val="hybridMultilevel"/>
     <w:tmpl w:val="15C2026A"/>
@@ -8130,7 +11062,120 @@
       </w:rPr>
     </w:lvl>
   </w:abstractNum>
-  <w:abstractNum w:abstractNumId="15" w15:restartNumberingAfterBreak="0">
+  <w:abstractNum w:abstractNumId="21" w15:restartNumberingAfterBreak="0">
+    <w:nsid w:val="478E639B"/>
+    <w:multiLevelType w:val="hybridMultilevel"/>
+    <w:tmpl w:val="EABA845A"/>
+    <w:lvl w:ilvl="0" w:tplc="100C0005">
+      <w:start w:val="1"/>
+      <w:numFmt w:val="bullet"/>
+      <w:lvlText w:val=""/>
+      <w:lvlJc w:val="left"/>
+      <w:pPr>
+        <w:ind w:left="720" w:hanging="360"/>
+      </w:pPr>
+      <w:rPr>
+        <w:rFonts w:ascii="Wingdings" w:hAnsi="Wingdings" w:hint="default"/>
+      </w:rPr>
+    </w:lvl>
+    <w:lvl w:ilvl="1" w:tplc="100C0003">
+      <w:start w:val="1"/>
+      <w:numFmt w:val="bullet"/>
+      <w:lvlText w:val="o"/>
+      <w:lvlJc w:val="left"/>
+      <w:pPr>
+        <w:ind w:left="1440" w:hanging="360"/>
+      </w:pPr>
+      <w:rPr>
+        <w:rFonts w:ascii="Courier New" w:hAnsi="Courier New" w:cs="Courier New" w:hint="default"/>
+      </w:rPr>
+    </w:lvl>
+    <w:lvl w:ilvl="2" w:tplc="100C0005" w:tentative="1">
+      <w:start w:val="1"/>
+      <w:numFmt w:val="bullet"/>
+      <w:lvlText w:val=""/>
+      <w:lvlJc w:val="left"/>
+      <w:pPr>
+        <w:ind w:left="2160" w:hanging="360"/>
+      </w:pPr>
+      <w:rPr>
+        <w:rFonts w:ascii="Wingdings" w:hAnsi="Wingdings" w:hint="default"/>
+      </w:rPr>
+    </w:lvl>
+    <w:lvl w:ilvl="3" w:tplc="100C0001" w:tentative="1">
+      <w:start w:val="1"/>
+      <w:numFmt w:val="bullet"/>
+      <w:lvlText w:val=""/>
+      <w:lvlJc w:val="left"/>
+      <w:pPr>
+        <w:ind w:left="2880" w:hanging="360"/>
+      </w:pPr>
+      <w:rPr>
+        <w:rFonts w:ascii="Symbol" w:hAnsi="Symbol" w:hint="default"/>
+      </w:rPr>
+    </w:lvl>
+    <w:lvl w:ilvl="4" w:tplc="100C0003" w:tentative="1">
+      <w:start w:val="1"/>
+      <w:numFmt w:val="bullet"/>
+      <w:lvlText w:val="o"/>
+      <w:lvlJc w:val="left"/>
+      <w:pPr>
+        <w:ind w:left="3600" w:hanging="360"/>
+      </w:pPr>
+      <w:rPr>
+        <w:rFonts w:ascii="Courier New" w:hAnsi="Courier New" w:cs="Courier New" w:hint="default"/>
+      </w:rPr>
+    </w:lvl>
+    <w:lvl w:ilvl="5" w:tplc="100C0005" w:tentative="1">
+      <w:start w:val="1"/>
+      <w:numFmt w:val="bullet"/>
+      <w:lvlText w:val=""/>
+      <w:lvlJc w:val="left"/>
+      <w:pPr>
+        <w:ind w:left="4320" w:hanging="360"/>
+      </w:pPr>
+      <w:rPr>
+        <w:rFonts w:ascii="Wingdings" w:hAnsi="Wingdings" w:hint="default"/>
+      </w:rPr>
+    </w:lvl>
+    <w:lvl w:ilvl="6" w:tplc="100C0001" w:tentative="1">
+      <w:start w:val="1"/>
+      <w:numFmt w:val="bullet"/>
+      <w:lvlText w:val=""/>
+      <w:lvlJc w:val="left"/>
+      <w:pPr>
+        <w:ind w:left="5040" w:hanging="360"/>
+      </w:pPr>
+      <w:rPr>
+        <w:rFonts w:ascii="Symbol" w:hAnsi="Symbol" w:hint="default"/>
+      </w:rPr>
+    </w:lvl>
+    <w:lvl w:ilvl="7" w:tplc="100C0003" w:tentative="1">
+      <w:start w:val="1"/>
+      <w:numFmt w:val="bullet"/>
+      <w:lvlText w:val="o"/>
+      <w:lvlJc w:val="left"/>
+      <w:pPr>
+        <w:ind w:left="5760" w:hanging="360"/>
+      </w:pPr>
+      <w:rPr>
+        <w:rFonts w:ascii="Courier New" w:hAnsi="Courier New" w:cs="Courier New" w:hint="default"/>
+      </w:rPr>
+    </w:lvl>
+    <w:lvl w:ilvl="8" w:tplc="100C0005" w:tentative="1">
+      <w:start w:val="1"/>
+      <w:numFmt w:val="bullet"/>
+      <w:lvlText w:val=""/>
+      <w:lvlJc w:val="left"/>
+      <w:pPr>
+        <w:ind w:left="6480" w:hanging="360"/>
+      </w:pPr>
+      <w:rPr>
+        <w:rFonts w:ascii="Wingdings" w:hAnsi="Wingdings" w:hint="default"/>
+      </w:rPr>
+    </w:lvl>
+  </w:abstractNum>
+  <w:abstractNum w:abstractNumId="22" w15:restartNumberingAfterBreak="0">
     <w:nsid w:val="48133B08"/>
     <w:multiLevelType w:val="multilevel"/>
     <w:tmpl w:val="DFEE63FE"/>
@@ -8243,7 +11288,7 @@
       </w:rPr>
     </w:lvl>
   </w:abstractNum>
-  <w:abstractNum w:abstractNumId="16" w15:restartNumberingAfterBreak="0">
+  <w:abstractNum w:abstractNumId="23" w15:restartNumberingAfterBreak="0">
     <w:nsid w:val="48BD34B9"/>
     <w:multiLevelType w:val="hybridMultilevel"/>
     <w:tmpl w:val="A5508D84"/>
@@ -8356,7 +11401,7 @@
       </w:rPr>
     </w:lvl>
   </w:abstractNum>
-  <w:abstractNum w:abstractNumId="17" w15:restartNumberingAfterBreak="0">
+  <w:abstractNum w:abstractNumId="24" w15:restartNumberingAfterBreak="0">
     <w:nsid w:val="497B3BE1"/>
     <w:multiLevelType w:val="multilevel"/>
     <w:tmpl w:val="100C001F"/>
@@ -8445,7 +11490,7 @@
       </w:pPr>
     </w:lvl>
   </w:abstractNum>
-  <w:abstractNum w:abstractNumId="18" w15:restartNumberingAfterBreak="0">
+  <w:abstractNum w:abstractNumId="25" w15:restartNumberingAfterBreak="0">
     <w:nsid w:val="4F91376E"/>
     <w:multiLevelType w:val="hybridMultilevel"/>
     <w:tmpl w:val="A07C2776"/>
@@ -8558,7 +11603,7 @@
       </w:rPr>
     </w:lvl>
   </w:abstractNum>
-  <w:abstractNum w:abstractNumId="19" w15:restartNumberingAfterBreak="0">
+  <w:abstractNum w:abstractNumId="26" w15:restartNumberingAfterBreak="0">
     <w:nsid w:val="51E91A9B"/>
     <w:multiLevelType w:val="multilevel"/>
     <w:tmpl w:val="100C001F"/>
@@ -8647,7 +11692,7 @@
       </w:pPr>
     </w:lvl>
   </w:abstractNum>
-  <w:abstractNum w:abstractNumId="20" w15:restartNumberingAfterBreak="0">
+  <w:abstractNum w:abstractNumId="27" w15:restartNumberingAfterBreak="0">
     <w:nsid w:val="561E1630"/>
     <w:multiLevelType w:val="multilevel"/>
     <w:tmpl w:val="100C001F"/>
@@ -8737,7 +11782,7 @@
       </w:pPr>
     </w:lvl>
   </w:abstractNum>
-  <w:abstractNum w:abstractNumId="21" w15:restartNumberingAfterBreak="0">
+  <w:abstractNum w:abstractNumId="28" w15:restartNumberingAfterBreak="0">
     <w:nsid w:val="5AF64F9F"/>
     <w:multiLevelType w:val="hybridMultilevel"/>
     <w:tmpl w:val="AF861BA2"/>
@@ -8850,7 +11895,7 @@
       </w:rPr>
     </w:lvl>
   </w:abstractNum>
-  <w:abstractNum w:abstractNumId="22" w15:restartNumberingAfterBreak="0">
+  <w:abstractNum w:abstractNumId="29" w15:restartNumberingAfterBreak="0">
     <w:nsid w:val="5BEB0AAC"/>
     <w:multiLevelType w:val="hybridMultilevel"/>
     <w:tmpl w:val="F662CA68"/>
@@ -8963,7 +12008,7 @@
       </w:rPr>
     </w:lvl>
   </w:abstractNum>
-  <w:abstractNum w:abstractNumId="23" w15:restartNumberingAfterBreak="0">
+  <w:abstractNum w:abstractNumId="30" w15:restartNumberingAfterBreak="0">
     <w:nsid w:val="6695391E"/>
     <w:multiLevelType w:val="hybridMultilevel"/>
     <w:tmpl w:val="7FCEA6AE"/>
@@ -9076,7 +12121,7 @@
       </w:rPr>
     </w:lvl>
   </w:abstractNum>
-  <w:abstractNum w:abstractNumId="24" w15:restartNumberingAfterBreak="0">
+  <w:abstractNum w:abstractNumId="31" w15:restartNumberingAfterBreak="0">
     <w:nsid w:val="6BD81534"/>
     <w:multiLevelType w:val="hybridMultilevel"/>
     <w:tmpl w:val="07B88BB8"/>
@@ -9165,7 +12210,7 @@
       </w:pPr>
     </w:lvl>
   </w:abstractNum>
-  <w:abstractNum w:abstractNumId="25" w15:restartNumberingAfterBreak="0">
+  <w:abstractNum w:abstractNumId="32" w15:restartNumberingAfterBreak="0">
     <w:nsid w:val="6CCB6A03"/>
     <w:multiLevelType w:val="hybridMultilevel"/>
     <w:tmpl w:val="72023576"/>
@@ -9254,7 +12299,7 @@
       </w:pPr>
     </w:lvl>
   </w:abstractNum>
-  <w:abstractNum w:abstractNumId="26" w15:restartNumberingAfterBreak="0">
+  <w:abstractNum w:abstractNumId="33" w15:restartNumberingAfterBreak="0">
     <w:nsid w:val="73500472"/>
     <w:multiLevelType w:val="hybridMultilevel"/>
     <w:tmpl w:val="5062594E"/>
@@ -9367,7 +12412,7 @@
       </w:rPr>
     </w:lvl>
   </w:abstractNum>
-  <w:abstractNum w:abstractNumId="27" w15:restartNumberingAfterBreak="0">
+  <w:abstractNum w:abstractNumId="34" w15:restartNumberingAfterBreak="0">
     <w:nsid w:val="756169DB"/>
     <w:multiLevelType w:val="hybridMultilevel"/>
     <w:tmpl w:val="F7620E2C"/>
@@ -9480,7 +12525,7 @@
       </w:rPr>
     </w:lvl>
   </w:abstractNum>
-  <w:abstractNum w:abstractNumId="28" w15:restartNumberingAfterBreak="0">
+  <w:abstractNum w:abstractNumId="35" w15:restartNumberingAfterBreak="0">
     <w:nsid w:val="79644B3A"/>
     <w:multiLevelType w:val="multilevel"/>
     <w:tmpl w:val="D27EA2A8"/>
@@ -9602,73 +12647,73 @@
     </w:lvl>
   </w:abstractNum>
   <w:num w:numId="1">
-    <w:abstractNumId w:val="13"/>
+    <w:abstractNumId w:val="16"/>
   </w:num>
   <w:num w:numId="2">
-    <w:abstractNumId w:val="12"/>
+    <w:abstractNumId w:val="15"/>
   </w:num>
   <w:num w:numId="3">
     <w:abstractNumId w:val="2"/>
   </w:num>
   <w:num w:numId="4">
-    <w:abstractNumId w:val="8"/>
+    <w:abstractNumId w:val="9"/>
   </w:num>
   <w:num w:numId="5">
-    <w:abstractNumId w:val="26"/>
+    <w:abstractNumId w:val="33"/>
   </w:num>
   <w:num w:numId="6">
     <w:abstractNumId w:val="4"/>
   </w:num>
   <w:num w:numId="7">
-    <w:abstractNumId w:val="6"/>
+    <w:abstractNumId w:val="7"/>
   </w:num>
   <w:num w:numId="8">
-    <w:abstractNumId w:val="28"/>
+    <w:abstractNumId w:val="35"/>
   </w:num>
   <w:num w:numId="9">
-    <w:abstractNumId w:val="24"/>
+    <w:abstractNumId w:val="31"/>
   </w:num>
   <w:num w:numId="10">
-    <w:abstractNumId w:val="10"/>
+    <w:abstractNumId w:val="13"/>
   </w:num>
   <w:num w:numId="11">
-    <w:abstractNumId w:val="7"/>
+    <w:abstractNumId w:val="8"/>
   </w:num>
   <w:num w:numId="12">
     <w:abstractNumId w:val="3"/>
   </w:num>
   <w:num w:numId="13">
-    <w:abstractNumId w:val="11"/>
+    <w:abstractNumId w:val="14"/>
   </w:num>
   <w:num w:numId="14">
-    <w:abstractNumId w:val="27"/>
+    <w:abstractNumId w:val="34"/>
   </w:num>
   <w:num w:numId="15">
-    <w:abstractNumId w:val="9"/>
+    <w:abstractNumId w:val="10"/>
   </w:num>
   <w:num w:numId="16">
-    <w:abstractNumId w:val="19"/>
+    <w:abstractNumId w:val="26"/>
   </w:num>
   <w:num w:numId="17">
-    <w:abstractNumId w:val="25"/>
+    <w:abstractNumId w:val="32"/>
   </w:num>
   <w:num w:numId="18">
-    <w:abstractNumId w:val="17"/>
+    <w:abstractNumId w:val="24"/>
   </w:num>
   <w:num w:numId="19">
-    <w:abstractNumId w:val="15"/>
+    <w:abstractNumId w:val="22"/>
   </w:num>
   <w:num w:numId="20">
-    <w:abstractNumId w:val="23"/>
+    <w:abstractNumId w:val="30"/>
   </w:num>
   <w:num w:numId="21">
-    <w:abstractNumId w:val="14"/>
+    <w:abstractNumId w:val="20"/>
   </w:num>
   <w:num w:numId="22">
-    <w:abstractNumId w:val="22"/>
+    <w:abstractNumId w:val="29"/>
   </w:num>
   <w:num w:numId="23">
-    <w:abstractNumId w:val="20"/>
+    <w:abstractNumId w:val="27"/>
   </w:num>
   <w:num w:numId="24">
     <w:abstractNumId w:val="0"/>
@@ -9677,16 +12722,37 @@
     <w:abstractNumId w:val="5"/>
   </w:num>
   <w:num w:numId="26">
-    <w:abstractNumId w:val="18"/>
+    <w:abstractNumId w:val="25"/>
   </w:num>
   <w:num w:numId="27">
-    <w:abstractNumId w:val="16"/>
+    <w:abstractNumId w:val="23"/>
   </w:num>
   <w:num w:numId="28">
     <w:abstractNumId w:val="1"/>
   </w:num>
   <w:num w:numId="29">
+    <w:abstractNumId w:val="28"/>
+  </w:num>
+  <w:num w:numId="30">
+    <w:abstractNumId w:val="12"/>
+  </w:num>
+  <w:num w:numId="31">
+    <w:abstractNumId w:val="17"/>
+  </w:num>
+  <w:num w:numId="32">
+    <w:abstractNumId w:val="19"/>
+  </w:num>
+  <w:num w:numId="33">
     <w:abstractNumId w:val="21"/>
+  </w:num>
+  <w:num w:numId="34">
+    <w:abstractNumId w:val="11"/>
+  </w:num>
+  <w:num w:numId="35">
+    <w:abstractNumId w:val="18"/>
+  </w:num>
+  <w:num w:numId="36">
+    <w:abstractNumId w:val="6"/>
   </w:num>
   <w:numIdMacAtCleanup w:val="7"/>
 </w:numbering>
@@ -10158,7 +13224,6 @@
   <w:style w:type="character" w:default="1" w:styleId="Policepardfaut">
     <w:name w:val="Default Paragraph Font"/>
     <w:uiPriority w:val="1"/>
-    <w:semiHidden/>
     <w:unhideWhenUsed/>
   </w:style>
   <w:style w:type="table" w:default="1" w:styleId="TableauNormal">
@@ -10584,9 +13649,11 @@
     <w:rsid w:val="00315789"/>
     <w:rsid w:val="00416AC9"/>
     <w:rsid w:val="0042049E"/>
+    <w:rsid w:val="005D0FBE"/>
     <w:rsid w:val="006108C4"/>
     <w:rsid w:val="006C65B6"/>
     <w:rsid w:val="00956963"/>
+    <w:rsid w:val="009B0CCC"/>
     <w:rsid w:val="00A10EB0"/>
     <w:rsid w:val="00A530E1"/>
     <w:rsid w:val="00A90ECC"/>
@@ -11645,7 +14712,7 @@
 </file>
 
 <file path=customXml/itemProps5.xml><?xml version="1.0" encoding="utf-8"?>
-<ds:datastoreItem xmlns:ds="http://schemas.openxmlformats.org/officeDocument/2006/customXml" ds:itemID="{FF8BCF87-7515-4EB5-8C44-BAE90D2A5B9C}">
+<ds:datastoreItem xmlns:ds="http://schemas.openxmlformats.org/officeDocument/2006/customXml" ds:itemID="{A987E505-9CAE-4336-BBF9-6F9EEA63EF1B}">
   <ds:schemaRefs>
     <ds:schemaRef ds:uri="http://schemas.openxmlformats.org/officeDocument/2006/bibliography"/>
   </ds:schemaRefs>

</xml_diff>